<commit_message>
Actualización de Documento de visionamiento
</commit_message>
<xml_diff>
--- a/Requisitos/Doc - Visión.doc.docx
+++ b/Requisitos/Doc - Visión.doc.docx
@@ -516,14 +516,6 @@
                 <w:szCs w:val="22"/>
               </w:rPr>
               <w:instrText xml:space="preserve"> TITLE  \* MERGEFORMAT </w:instrText>
-            </w:r>
-            <w:r>
-              <w:rPr>
-                <w:rFonts w:ascii="Bookman Old Style" w:hAnsi="Bookman Old Style"/>
-                <w:sz w:val="22"/>
-                <w:szCs w:val="22"/>
-              </w:rPr>
-              <w:fldChar w:fldCharType="separate"/>
             </w:r>
             <w:r>
               <w:rPr>
@@ -6169,14 +6161,6 @@
                 <w:szCs w:val="22"/>
               </w:rPr>
             </w:pPr>
-            <w:r>
-              <w:rPr>
-                <w:rFonts w:ascii="Bookman Old Style" w:hAnsi="Bookman Old Style"/>
-                <w:sz w:val="22"/>
-                <w:szCs w:val="22"/>
-              </w:rPr>
-              <w:t>Personal del AEC</w:t>
-            </w:r>
           </w:p>
         </w:tc>
         <w:tc>
@@ -6237,14 +6221,6 @@
                 <w:szCs w:val="22"/>
               </w:rPr>
             </w:pPr>
-            <w:r>
-              <w:rPr>
-                <w:rFonts w:ascii="Bookman Old Style" w:hAnsi="Bookman Old Style"/>
-                <w:sz w:val="22"/>
-                <w:szCs w:val="22"/>
-              </w:rPr>
-              <w:t>Ejecutores</w:t>
-            </w:r>
           </w:p>
         </w:tc>
         <w:tc>
@@ -6305,14 +6281,6 @@
                 <w:szCs w:val="22"/>
               </w:rPr>
             </w:pPr>
-            <w:r>
-              <w:rPr>
-                <w:rFonts w:ascii="Bookman Old Style" w:hAnsi="Bookman Old Style"/>
-                <w:sz w:val="22"/>
-                <w:szCs w:val="22"/>
-              </w:rPr>
-              <w:t>Directores de Escuela</w:t>
-            </w:r>
           </w:p>
         </w:tc>
         <w:tc>
@@ -6369,14 +6337,6 @@
                 <w:lang w:val="es-ES"/>
               </w:rPr>
             </w:pPr>
-            <w:r>
-              <w:rPr>
-                <w:rFonts w:ascii="Bookman Old Style" w:hAnsi="Bookman Old Style"/>
-                <w:sz w:val="22"/>
-                <w:szCs w:val="22"/>
-              </w:rPr>
-              <w:t>Directores Generales (DGA, DGF, DGC)</w:t>
-            </w:r>
           </w:p>
         </w:tc>
         <w:tc>
@@ -6432,14 +6392,6 @@
                 <w:szCs w:val="22"/>
               </w:rPr>
             </w:pPr>
-            <w:r>
-              <w:rPr>
-                <w:rFonts w:ascii="Bookman Old Style" w:hAnsi="Bookman Old Style"/>
-                <w:sz w:val="22"/>
-                <w:szCs w:val="22"/>
-              </w:rPr>
-              <w:t>Autoridades</w:t>
-            </w:r>
           </w:p>
         </w:tc>
         <w:tc>
@@ -6495,14 +6447,6 @@
                 <w:szCs w:val="22"/>
               </w:rPr>
             </w:pPr>
-            <w:r>
-              <w:rPr>
-                <w:rFonts w:ascii="Bookman Old Style" w:hAnsi="Bookman Old Style"/>
-                <w:sz w:val="22"/>
-                <w:szCs w:val="22"/>
-              </w:rPr>
-              <w:t>Proveedores</w:t>
-            </w:r>
           </w:p>
         </w:tc>
         <w:tc>
@@ -6558,14 +6502,6 @@
                 <w:szCs w:val="22"/>
               </w:rPr>
             </w:pPr>
-            <w:r>
-              <w:rPr>
-                <w:rFonts w:ascii="Bookman Old Style" w:hAnsi="Bookman Old Style"/>
-                <w:sz w:val="22"/>
-                <w:szCs w:val="22"/>
-              </w:rPr>
-              <w:t>Participantes de los cursos y capacitaciones</w:t>
-            </w:r>
           </w:p>
         </w:tc>
         <w:tc>
@@ -6749,14 +6685,6 @@
                 <w:szCs w:val="22"/>
               </w:rPr>
             </w:pPr>
-            <w:r>
-              <w:rPr>
-                <w:rFonts w:ascii="Bookman Old Style" w:hAnsi="Bookman Old Style"/>
-                <w:sz w:val="22"/>
-                <w:szCs w:val="22"/>
-              </w:rPr>
-              <w:t>Personal del AEC</w:t>
-            </w:r>
           </w:p>
         </w:tc>
         <w:tc>
@@ -6806,14 +6734,6 @@
                 <w:szCs w:val="22"/>
               </w:rPr>
             </w:pPr>
-            <w:r>
-              <w:rPr>
-                <w:rFonts w:ascii="Bookman Old Style" w:hAnsi="Bookman Old Style"/>
-                <w:sz w:val="22"/>
-                <w:szCs w:val="22"/>
-              </w:rPr>
-              <w:t>Ejecutores</w:t>
-            </w:r>
           </w:p>
         </w:tc>
         <w:tc>
@@ -6864,14 +6784,6 @@
                 <w:szCs w:val="22"/>
               </w:rPr>
             </w:pPr>
-            <w:r>
-              <w:rPr>
-                <w:rFonts w:ascii="Bookman Old Style" w:hAnsi="Bookman Old Style"/>
-                <w:sz w:val="22"/>
-                <w:szCs w:val="22"/>
-              </w:rPr>
-              <w:t>Directores de Escuela</w:t>
-            </w:r>
           </w:p>
         </w:tc>
         <w:tc>
@@ -6929,14 +6841,6 @@
                 <w:lang w:val="es-ES"/>
               </w:rPr>
             </w:pPr>
-            <w:r>
-              <w:rPr>
-                <w:rFonts w:ascii="Bookman Old Style" w:hAnsi="Bookman Old Style"/>
-                <w:sz w:val="22"/>
-                <w:szCs w:val="22"/>
-              </w:rPr>
-              <w:t>Directores Generales (DGA, DGF, DGC)</w:t>
-            </w:r>
           </w:p>
         </w:tc>
         <w:tc>
@@ -6985,14 +6889,6 @@
                 <w:szCs w:val="22"/>
               </w:rPr>
             </w:pPr>
-            <w:r>
-              <w:rPr>
-                <w:rFonts w:ascii="Bookman Old Style" w:hAnsi="Bookman Old Style"/>
-                <w:sz w:val="22"/>
-                <w:szCs w:val="22"/>
-              </w:rPr>
-              <w:t>Autoridades</w:t>
-            </w:r>
           </w:p>
         </w:tc>
         <w:tc>
@@ -7040,14 +6936,6 @@
                 <w:szCs w:val="22"/>
               </w:rPr>
             </w:pPr>
-            <w:r>
-              <w:rPr>
-                <w:rFonts w:ascii="Bookman Old Style" w:hAnsi="Bookman Old Style"/>
-                <w:sz w:val="22"/>
-                <w:szCs w:val="22"/>
-              </w:rPr>
-              <w:t>Proveedores</w:t>
-            </w:r>
           </w:p>
         </w:tc>
         <w:tc>
@@ -7095,14 +6983,6 @@
                 <w:szCs w:val="22"/>
               </w:rPr>
             </w:pPr>
-            <w:r>
-              <w:rPr>
-                <w:rFonts w:ascii="Bookman Old Style" w:hAnsi="Bookman Old Style"/>
-                <w:sz w:val="22"/>
-                <w:szCs w:val="22"/>
-              </w:rPr>
-              <w:t>Participantes de los cursos y capacitaciones</w:t>
-            </w:r>
           </w:p>
         </w:tc>
         <w:tc>
@@ -7238,7 +7118,6 @@
                 <w:sz w:val="22"/>
                 <w:szCs w:val="22"/>
               </w:rPr>
-              <w:lastRenderedPageBreak/>
               <w:t>Necesidad</w:t>
             </w:r>
           </w:p>
@@ -7366,24 +7245,6 @@
                 <w:szCs w:val="22"/>
               </w:rPr>
             </w:pPr>
-            <w:r>
-              <w:rPr>
-                <w:rFonts w:ascii="Bookman Old Style" w:hAnsi="Bookman Old Style" w:cs="Arial"/>
-                <w:bCs/>
-                <w:kern w:val="28"/>
-                <w:sz w:val="22"/>
-                <w:szCs w:val="22"/>
-              </w:rPr>
-              <w:t>Que se puedan generar reportes de una forma rápida y oportuna</w:t>
-            </w:r>
-            <w:r>
-              <w:rPr>
-                <w:rFonts w:ascii="Bookman Old Style" w:hAnsi="Bookman Old Style"/>
-                <w:sz w:val="22"/>
-                <w:szCs w:val="22"/>
-              </w:rPr>
-              <w:t>.</w:t>
-            </w:r>
           </w:p>
         </w:tc>
         <w:tc>
@@ -7461,14 +7322,18 @@
           <w:rFonts w:ascii="Bookman Old Style" w:hAnsi="Bookman Old Style"/>
         </w:rPr>
       </w:pPr>
-      <w:bookmarkStart w:id="8" w:name="_Toc141030855"/>
       <w:r>
         <w:rPr>
           <w:rFonts w:ascii="Bookman Old Style" w:hAnsi="Bookman Old Style"/>
         </w:rPr>
-        <w:t>Personal del AEC</w:t>
+        <w:t>Afectados/Usuarios</w:t>
       </w:r>
-      <w:bookmarkEnd w:id="8"/>
+      <w:r>
+        <w:rPr>
+          <w:rFonts w:ascii="Bookman Old Style" w:hAnsi="Bookman Old Style"/>
+        </w:rPr>
+        <w:t>1</w:t>
+      </w:r>
     </w:p>
     <w:p>
       <w:pPr>
@@ -7654,14 +7519,6 @@
                 <w:szCs w:val="22"/>
               </w:rPr>
             </w:pPr>
-            <w:r>
-              <w:rPr>
-                <w:rFonts w:ascii="Bookman Old Style" w:hAnsi="Bookman Old Style"/>
-                <w:sz w:val="22"/>
-                <w:szCs w:val="22"/>
-              </w:rPr>
-              <w:t>Llevar un registro del presupuesto de cada una de las capacitaciones que se lleva en el área.</w:t>
-            </w:r>
           </w:p>
         </w:tc>
         <w:tc>
@@ -7743,54 +7600,6 @@
                 <w:szCs w:val="22"/>
               </w:rPr>
             </w:pPr>
-            <w:r>
-              <w:rPr>
-                <w:rFonts w:ascii="Bookman Old Style" w:hAnsi="Bookman Old Style"/>
-                <w:sz w:val="22"/>
-                <w:szCs w:val="22"/>
-              </w:rPr>
-              <w:t>Controlar el gasto antes, durante y despu</w:t>
-            </w:r>
-            <w:r>
-              <w:rPr>
-                <w:rFonts w:ascii="Bookman Old Style" w:hAnsi="Bookman Old Style" w:cs="Arial"/>
-                <w:sz w:val="22"/>
-                <w:szCs w:val="22"/>
-              </w:rPr>
-              <w:t xml:space="preserve">és de las capacitaciones </w:t>
-            </w:r>
-            <w:r>
-              <w:rPr>
-                <w:rFonts w:ascii="Bookman Old Style" w:hAnsi="Bookman Old Style" w:cs="Arial"/>
-                <w:sz w:val="22"/>
-                <w:szCs w:val="22"/>
-              </w:rPr>
-              <w:t>que</w:t>
-            </w:r>
-            <w:r>
-              <w:rPr>
-                <w:rFonts w:ascii="Bookman Old Style" w:hAnsi="Bookman Old Style" w:cs="Arial"/>
-                <w:sz w:val="22"/>
-                <w:szCs w:val="22"/>
-              </w:rPr>
-              <w:t xml:space="preserve"> cada </w:t>
-            </w:r>
-            <w:r>
-              <w:rPr>
-                <w:rFonts w:ascii="Bookman Old Style" w:hAnsi="Bookman Old Style" w:cs="Arial"/>
-                <w:sz w:val="22"/>
-                <w:szCs w:val="22"/>
-              </w:rPr>
-              <w:t>ejecutor</w:t>
-            </w:r>
-            <w:r>
-              <w:rPr>
-                <w:rFonts w:ascii="Bookman Old Style" w:hAnsi="Bookman Old Style" w:cs="Arial"/>
-                <w:sz w:val="22"/>
-                <w:szCs w:val="22"/>
-              </w:rPr>
-              <w:t xml:space="preserve"> realiza.</w:t>
-            </w:r>
           </w:p>
         </w:tc>
         <w:tc>
@@ -7872,46 +7681,6 @@
                 <w:szCs w:val="22"/>
               </w:rPr>
             </w:pPr>
-            <w:r>
-              <w:rPr>
-                <w:rFonts w:ascii="Bookman Old Style" w:hAnsi="Bookman Old Style"/>
-                <w:sz w:val="22"/>
-                <w:szCs w:val="22"/>
-              </w:rPr>
-              <w:t xml:space="preserve">Tener una base de datos de proveedores con datos de los bienes y servicios ofertados </w:t>
-            </w:r>
-            <w:r>
-              <w:rPr>
-                <w:rFonts w:ascii="Bookman Old Style" w:hAnsi="Bookman Old Style"/>
-                <w:sz w:val="22"/>
-                <w:szCs w:val="22"/>
-              </w:rPr>
-              <w:t>por</w:t>
-            </w:r>
-            <w:r>
-              <w:rPr>
-                <w:rFonts w:ascii="Bookman Old Style" w:hAnsi="Bookman Old Style"/>
-                <w:sz w:val="22"/>
-                <w:szCs w:val="22"/>
-              </w:rPr>
-              <w:t xml:space="preserve"> cada </w:t>
-            </w:r>
-            <w:r>
-              <w:rPr>
-                <w:rFonts w:ascii="Bookman Old Style" w:hAnsi="Bookman Old Style"/>
-                <w:sz w:val="22"/>
-                <w:szCs w:val="22"/>
-              </w:rPr>
-              <w:t>ejecutor</w:t>
-            </w:r>
-            <w:r>
-              <w:rPr>
-                <w:rFonts w:ascii="Bookman Old Style" w:hAnsi="Bookman Old Style"/>
-                <w:sz w:val="22"/>
-                <w:szCs w:val="22"/>
-              </w:rPr>
-              <w:t>.</w:t>
-            </w:r>
           </w:p>
         </w:tc>
         <w:tc>
@@ -7993,30 +7762,6 @@
                 <w:szCs w:val="22"/>
               </w:rPr>
             </w:pPr>
-            <w:r>
-              <w:rPr>
-                <w:rFonts w:ascii="Bookman Old Style" w:hAnsi="Bookman Old Style"/>
-                <w:sz w:val="22"/>
-                <w:szCs w:val="22"/>
-              </w:rPr>
-              <w:t xml:space="preserve">Mantener una lista de contactos para personas </w:t>
-            </w:r>
-            <w:r>
-              <w:rPr>
-                <w:rFonts w:ascii="Bookman Old Style" w:hAnsi="Bookman Old Style"/>
-                <w:sz w:val="22"/>
-                <w:szCs w:val="22"/>
-              </w:rPr>
-              <w:t xml:space="preserve">o instituciones </w:t>
-            </w:r>
-            <w:r>
-              <w:rPr>
-                <w:rFonts w:ascii="Bookman Old Style" w:hAnsi="Bookman Old Style"/>
-                <w:sz w:val="22"/>
-                <w:szCs w:val="22"/>
-              </w:rPr>
-              <w:t>que son de interés para el AEC.</w:t>
-            </w:r>
           </w:p>
         </w:tc>
         <w:tc>
@@ -8098,14 +7843,6 @@
                 <w:szCs w:val="22"/>
               </w:rPr>
             </w:pPr>
-            <w:r>
-              <w:rPr>
-                <w:rFonts w:ascii="Bookman Old Style" w:hAnsi="Bookman Old Style"/>
-                <w:sz w:val="22"/>
-                <w:szCs w:val="22"/>
-              </w:rPr>
-              <w:t>Tener la hoja de vida de los capacitadores de los eventos.</w:t>
-            </w:r>
           </w:p>
         </w:tc>
         <w:tc>
@@ -8187,14 +7924,6 @@
                 <w:szCs w:val="22"/>
               </w:rPr>
             </w:pPr>
-            <w:r>
-              <w:rPr>
-                <w:rFonts w:ascii="Bookman Old Style" w:hAnsi="Bookman Old Style"/>
-                <w:sz w:val="22"/>
-                <w:szCs w:val="22"/>
-              </w:rPr>
-              <w:t>Llevar un control en el estado en el que se encuentra la logística de la capacitación.</w:t>
-            </w:r>
           </w:p>
         </w:tc>
         <w:tc>
@@ -8276,15 +8005,6 @@
                 <w:szCs w:val="22"/>
               </w:rPr>
             </w:pPr>
-            <w:r>
-              <w:rPr>
-                <w:rFonts w:ascii="Bookman Old Style" w:hAnsi="Bookman Old Style"/>
-                <w:sz w:val="22"/>
-                <w:szCs w:val="22"/>
-              </w:rPr>
-              <w:lastRenderedPageBreak/>
-              <w:t>Tabular las evaluaciones aplicadas a los participantes y analizar sus resultados.</w:t>
-            </w:r>
           </w:p>
         </w:tc>
         <w:tc>
@@ -8366,14 +8086,6 @@
                 <w:szCs w:val="22"/>
               </w:rPr>
             </w:pPr>
-            <w:r>
-              <w:rPr>
-                <w:rFonts w:ascii="Bookman Old Style" w:hAnsi="Bookman Old Style"/>
-                <w:sz w:val="22"/>
-                <w:szCs w:val="22"/>
-              </w:rPr>
-              <w:t>Generar reportes con formato definido (estáticos) y con formato por definir (dinámicos) de acuerdo a las necesidades del AEC.</w:t>
-            </w:r>
           </w:p>
         </w:tc>
         <w:tc>
@@ -8445,14 +8157,18 @@
           <w:rFonts w:ascii="Bookman Old Style" w:hAnsi="Bookman Old Style"/>
         </w:rPr>
       </w:pPr>
-      <w:bookmarkStart w:id="9" w:name="_Toc141030856"/>
       <w:r>
         <w:rPr>
           <w:rFonts w:ascii="Bookman Old Style" w:hAnsi="Bookman Old Style"/>
         </w:rPr>
-        <w:t>Ejecutores</w:t>
+        <w:t>Afectados/Usuarios</w:t>
       </w:r>
-      <w:bookmarkEnd w:id="9"/>
+      <w:r>
+        <w:rPr>
+          <w:rFonts w:ascii="Bookman Old Style" w:hAnsi="Bookman Old Style"/>
+        </w:rPr>
+        <w:t>2</w:t>
+      </w:r>
     </w:p>
     <w:p>
       <w:pPr>
@@ -8636,22 +8352,6 @@
                 <w:szCs w:val="22"/>
               </w:rPr>
             </w:pPr>
-            <w:r>
-              <w:rPr>
-                <w:rFonts w:ascii="Bookman Old Style" w:hAnsi="Bookman Old Style"/>
-                <w:sz w:val="22"/>
-                <w:szCs w:val="22"/>
-              </w:rPr>
-              <w:t>Controlar el gasto antes, durante y despu</w:t>
-            </w:r>
-            <w:r>
-              <w:rPr>
-                <w:rFonts w:ascii="Bookman Old Style" w:hAnsi="Bookman Old Style" w:cs="Arial"/>
-                <w:sz w:val="22"/>
-                <w:szCs w:val="22"/>
-              </w:rPr>
-              <w:t>és de las capacitaciones que cada ejecutor realiza.</w:t>
-            </w:r>
           </w:p>
         </w:tc>
         <w:tc>
@@ -8732,14 +8432,6 @@
                 <w:szCs w:val="22"/>
               </w:rPr>
             </w:pPr>
-            <w:r>
-              <w:rPr>
-                <w:rFonts w:ascii="Bookman Old Style" w:hAnsi="Bookman Old Style"/>
-                <w:sz w:val="22"/>
-                <w:szCs w:val="22"/>
-              </w:rPr>
-              <w:t>Tener una base de datos de proveedores con datos actualizados de los bienes y servicios ofertados por cada ejecutor.</w:t>
-            </w:r>
           </w:p>
         </w:tc>
         <w:tc>
@@ -8820,14 +8512,6 @@
                 <w:szCs w:val="22"/>
               </w:rPr>
             </w:pPr>
-            <w:r>
-              <w:rPr>
-                <w:rFonts w:ascii="Bookman Old Style" w:hAnsi="Bookman Old Style"/>
-                <w:sz w:val="22"/>
-                <w:szCs w:val="22"/>
-              </w:rPr>
-              <w:t>Tener la hoja de vida de los capacitadores de los eventos.</w:t>
-            </w:r>
           </w:p>
         </w:tc>
         <w:tc>
@@ -8908,14 +8592,6 @@
                 <w:szCs w:val="22"/>
               </w:rPr>
             </w:pPr>
-            <w:r>
-              <w:rPr>
-                <w:rFonts w:ascii="Bookman Old Style" w:hAnsi="Bookman Old Style"/>
-                <w:sz w:val="22"/>
-                <w:szCs w:val="22"/>
-              </w:rPr>
-              <w:t>Llevar un control en el estado en el que se encuentra la logística de la capacitación.</w:t>
-            </w:r>
           </w:p>
         </w:tc>
         <w:tc>
@@ -8996,14 +8672,6 @@
                 <w:szCs w:val="22"/>
               </w:rPr>
             </w:pPr>
-            <w:r>
-              <w:rPr>
-                <w:rFonts w:ascii="Bookman Old Style" w:hAnsi="Bookman Old Style"/>
-                <w:sz w:val="22"/>
-                <w:szCs w:val="22"/>
-              </w:rPr>
-              <w:t>Tabular las evaluaciones aplicadas a los participantes y analizar sus resultados.</w:t>
-            </w:r>
           </w:p>
         </w:tc>
         <w:tc>
@@ -9084,15 +8752,6 @@
                 <w:szCs w:val="22"/>
               </w:rPr>
             </w:pPr>
-            <w:r>
-              <w:rPr>
-                <w:rFonts w:ascii="Bookman Old Style" w:hAnsi="Bookman Old Style"/>
-                <w:sz w:val="22"/>
-                <w:szCs w:val="22"/>
-              </w:rPr>
-              <w:lastRenderedPageBreak/>
-              <w:t>Generar reportes con formato definido (estáticos) y con formato por definir (dinámicos) de acuerdo a las necesidades del AEC.</w:t>
-            </w:r>
           </w:p>
         </w:tc>
         <w:tc>
@@ -9159,1195 +8818,35 @@
     </w:tbl>
     <w:p>
       <w:pPr>
-        <w:pStyle w:val="Ttulo2"/>
-        <w:rPr>
-          <w:rFonts w:ascii="Bookman Old Style" w:hAnsi="Bookman Old Style"/>
-        </w:rPr>
-      </w:pPr>
-      <w:bookmarkStart w:id="10" w:name="_Toc141030857"/>
+        <w:pStyle w:val="Ttulo1"/>
+        <w:rPr>
+          <w:rFonts w:ascii="Bookman Old Style" w:hAnsi="Bookman Old Style"/>
+        </w:rPr>
+      </w:pPr>
+      <w:bookmarkStart w:id="8" w:name="_Toc141030861"/>
       <w:r>
         <w:rPr>
           <w:rFonts w:ascii="Bookman Old Style" w:hAnsi="Bookman Old Style"/>
         </w:rPr>
-        <w:t>Directores de Escuela</w:t>
+        <w:t>Resumen del Producto</w:t>
       </w:r>
-      <w:bookmarkEnd w:id="10"/>
-      <w:r>
-        <w:rPr>
-          <w:rFonts w:ascii="Bookman Old Style" w:hAnsi="Bookman Old Style"/>
-        </w:rPr>
-        <w:t xml:space="preserve"> </w:t>
-      </w:r>
+      <w:bookmarkEnd w:id="8"/>
     </w:p>
     <w:p>
       <w:pPr>
-        <w:pStyle w:val="NormalInd"/>
-        <w:rPr>
-          <w:rFonts w:ascii="Bookman Old Style" w:hAnsi="Bookman Old Style"/>
-        </w:rPr>
-      </w:pPr>
-    </w:p>
-    <w:tbl>
-      <w:tblPr>
-        <w:tblW w:w="9624" w:type="dxa"/>
-        <w:jc w:val="center"/>
-        <w:tblBorders>
-          <w:top w:val="single" w:sz="6" w:space="0" w:color="000000"/>
-          <w:left w:val="single" w:sz="6" w:space="0" w:color="000000"/>
-          <w:bottom w:val="single" w:sz="6" w:space="0" w:color="000000"/>
-          <w:right w:val="single" w:sz="6" w:space="0" w:color="000000"/>
-          <w:insideH w:val="single" w:sz="6" w:space="0" w:color="000000"/>
-          <w:insideV w:val="single" w:sz="6" w:space="0" w:color="000000"/>
-        </w:tblBorders>
-        <w:tblLayout w:type="fixed"/>
-        <w:tblLook w:val="0000" w:firstRow="0" w:lastRow="0" w:firstColumn="0" w:lastColumn="0" w:noHBand="0" w:noVBand="0"/>
-      </w:tblPr>
-      <w:tblGrid>
-        <w:gridCol w:w="2226"/>
-        <w:gridCol w:w="1130"/>
-        <w:gridCol w:w="1921"/>
-        <w:gridCol w:w="2260"/>
-        <w:gridCol w:w="2087"/>
-      </w:tblGrid>
-      <w:tr>
-        <w:trPr>
-          <w:jc w:val="center"/>
-        </w:trPr>
-        <w:tc>
-          <w:tcPr>
-            <w:tcW w:w="2226" w:type="dxa"/>
-            <w:shd w:val="solid" w:color="C0C0C0" w:fill="CCCCCC"/>
-          </w:tcPr>
-          <w:p>
-            <w:pPr>
-              <w:pStyle w:val="Textoindependiente"/>
-              <w:rPr>
-                <w:rFonts w:ascii="Bookman Old Style" w:hAnsi="Bookman Old Style"/>
-                <w:b/>
-                <w:sz w:val="22"/>
-                <w:szCs w:val="22"/>
-              </w:rPr>
-            </w:pPr>
-            <w:r>
-              <w:rPr>
-                <w:rFonts w:ascii="Bookman Old Style" w:hAnsi="Bookman Old Style"/>
-                <w:b/>
-                <w:sz w:val="22"/>
-                <w:szCs w:val="22"/>
-              </w:rPr>
-              <w:t>Necesidad</w:t>
-            </w:r>
-          </w:p>
-        </w:tc>
-        <w:tc>
-          <w:tcPr>
-            <w:tcW w:w="1130" w:type="dxa"/>
-            <w:shd w:val="solid" w:color="C0C0C0" w:fill="CCCCCC"/>
-          </w:tcPr>
-          <w:p>
-            <w:pPr>
-              <w:pStyle w:val="Textoindependiente"/>
-              <w:rPr>
-                <w:rFonts w:ascii="Bookman Old Style" w:hAnsi="Bookman Old Style"/>
-                <w:b/>
-                <w:sz w:val="22"/>
-                <w:szCs w:val="22"/>
-              </w:rPr>
-            </w:pPr>
-            <w:r>
-              <w:rPr>
-                <w:rFonts w:ascii="Bookman Old Style" w:hAnsi="Bookman Old Style"/>
-                <w:b/>
-                <w:sz w:val="22"/>
-                <w:szCs w:val="22"/>
-              </w:rPr>
-              <w:t>Prioridad</w:t>
-            </w:r>
-          </w:p>
-        </w:tc>
-        <w:tc>
-          <w:tcPr>
-            <w:tcW w:w="1921" w:type="dxa"/>
-            <w:shd w:val="solid" w:color="C0C0C0" w:fill="CCCCCC"/>
-          </w:tcPr>
-          <w:p>
-            <w:pPr>
-              <w:pStyle w:val="Textoindependiente"/>
-              <w:rPr>
-                <w:rFonts w:ascii="Bookman Old Style" w:hAnsi="Bookman Old Style"/>
-                <w:b/>
-                <w:sz w:val="22"/>
-                <w:szCs w:val="22"/>
-              </w:rPr>
-            </w:pPr>
-            <w:r>
-              <w:rPr>
-                <w:rFonts w:ascii="Bookman Old Style" w:hAnsi="Bookman Old Style"/>
-                <w:b/>
-                <w:sz w:val="22"/>
-                <w:szCs w:val="22"/>
-              </w:rPr>
-              <w:t>Solución Actual</w:t>
-            </w:r>
-          </w:p>
-        </w:tc>
-        <w:tc>
-          <w:tcPr>
-            <w:tcW w:w="2260" w:type="dxa"/>
-            <w:shd w:val="solid" w:color="C0C0C0" w:fill="CCCCCC"/>
-          </w:tcPr>
-          <w:p>
-            <w:pPr>
-              <w:pStyle w:val="Textoindependiente"/>
-              <w:rPr>
-                <w:rFonts w:ascii="Bookman Old Style" w:hAnsi="Bookman Old Style"/>
-                <w:b/>
-                <w:sz w:val="22"/>
-                <w:szCs w:val="22"/>
-              </w:rPr>
-            </w:pPr>
-            <w:r>
-              <w:rPr>
-                <w:rFonts w:ascii="Bookman Old Style" w:hAnsi="Bookman Old Style"/>
-                <w:b/>
-                <w:sz w:val="22"/>
-                <w:szCs w:val="22"/>
-              </w:rPr>
-              <w:t>Soluciones Propuestas</w:t>
-            </w:r>
-          </w:p>
-        </w:tc>
-        <w:tc>
-          <w:tcPr>
-            <w:tcW w:w="2087" w:type="dxa"/>
-            <w:shd w:val="solid" w:color="C0C0C0" w:fill="CCCCCC"/>
-          </w:tcPr>
-          <w:p>
-            <w:pPr>
-              <w:pStyle w:val="Textoindependiente"/>
-              <w:rPr>
-                <w:rFonts w:ascii="Bookman Old Style" w:hAnsi="Bookman Old Style"/>
-                <w:b/>
-                <w:sz w:val="22"/>
-                <w:szCs w:val="22"/>
-              </w:rPr>
-            </w:pPr>
-            <w:r>
-              <w:rPr>
-                <w:rFonts w:ascii="Bookman Old Style" w:hAnsi="Bookman Old Style"/>
-                <w:b/>
-                <w:sz w:val="22"/>
-                <w:szCs w:val="22"/>
-              </w:rPr>
-              <w:t>Preocupación</w:t>
-            </w:r>
-          </w:p>
-        </w:tc>
-      </w:tr>
-      <w:tr>
-        <w:trPr>
-          <w:jc w:val="center"/>
-        </w:trPr>
-        <w:tc>
-          <w:tcPr>
-            <w:tcW w:w="2226" w:type="dxa"/>
-          </w:tcPr>
-          <w:p>
-            <w:pPr>
-              <w:pStyle w:val="Textoindependiente"/>
-              <w:rPr>
-                <w:rFonts w:ascii="Bookman Old Style" w:hAnsi="Bookman Old Style"/>
-                <w:sz w:val="22"/>
-                <w:szCs w:val="22"/>
-              </w:rPr>
-            </w:pPr>
-            <w:r>
-              <w:rPr>
-                <w:rFonts w:ascii="Bookman Old Style" w:hAnsi="Bookman Old Style"/>
-                <w:sz w:val="22"/>
-                <w:szCs w:val="22"/>
-              </w:rPr>
-              <w:t>Que los reportes solicitados se puedan generar rápidamente. Por ejemplo: Lista de estudiantes aprobados y reprobados.</w:t>
-            </w:r>
-          </w:p>
-        </w:tc>
-        <w:tc>
-          <w:tcPr>
-            <w:tcW w:w="1130" w:type="dxa"/>
-          </w:tcPr>
-          <w:p>
-            <w:pPr>
-              <w:pStyle w:val="Textoindependiente"/>
-              <w:rPr>
-                <w:rFonts w:ascii="Bookman Old Style" w:hAnsi="Bookman Old Style"/>
-                <w:sz w:val="22"/>
-                <w:szCs w:val="22"/>
-              </w:rPr>
-            </w:pPr>
-            <w:r>
-              <w:rPr>
-                <w:rFonts w:ascii="Bookman Old Style" w:hAnsi="Bookman Old Style"/>
-                <w:sz w:val="22"/>
-                <w:szCs w:val="22"/>
-              </w:rPr>
-              <w:t>Media</w:t>
-            </w:r>
-          </w:p>
-        </w:tc>
-        <w:tc>
-          <w:tcPr>
-            <w:tcW w:w="1921" w:type="dxa"/>
-          </w:tcPr>
-          <w:p>
-            <w:pPr>
-              <w:pStyle w:val="Textoindependiente"/>
-              <w:rPr>
-                <w:rFonts w:ascii="Bookman Old Style" w:hAnsi="Bookman Old Style"/>
-                <w:sz w:val="22"/>
-                <w:szCs w:val="22"/>
-              </w:rPr>
-            </w:pPr>
-            <w:r>
-              <w:rPr>
-                <w:rFonts w:ascii="Bookman Old Style" w:hAnsi="Bookman Old Style"/>
-                <w:sz w:val="22"/>
-                <w:szCs w:val="22"/>
-              </w:rPr>
-              <w:t>Se elabora manualmente en un procesador de palabras el reporte correspondiente</w:t>
-            </w:r>
-          </w:p>
-        </w:tc>
-        <w:tc>
-          <w:tcPr>
-            <w:tcW w:w="2260" w:type="dxa"/>
-          </w:tcPr>
-          <w:p>
-            <w:pPr>
-              <w:pStyle w:val="Textoindependiente"/>
-              <w:rPr>
-                <w:rFonts w:ascii="Bookman Old Style" w:hAnsi="Bookman Old Style"/>
-                <w:sz w:val="22"/>
-                <w:szCs w:val="22"/>
-              </w:rPr>
-            </w:pPr>
-            <w:r>
-              <w:rPr>
-                <w:rFonts w:ascii="Bookman Old Style" w:hAnsi="Bookman Old Style"/>
-                <w:sz w:val="22"/>
-                <w:szCs w:val="22"/>
-              </w:rPr>
-              <w:t>Disponer de una herramienta para generación de reportes frecuentes.</w:t>
-            </w:r>
-          </w:p>
-        </w:tc>
-        <w:tc>
-          <w:tcPr>
-            <w:tcW w:w="2087" w:type="dxa"/>
-          </w:tcPr>
-          <w:p>
-            <w:pPr>
-              <w:pStyle w:val="Textoindependiente"/>
-              <w:rPr>
-                <w:rFonts w:ascii="Bookman Old Style" w:hAnsi="Bookman Old Style"/>
-                <w:sz w:val="22"/>
-                <w:szCs w:val="22"/>
-              </w:rPr>
-            </w:pPr>
-          </w:p>
-        </w:tc>
-      </w:tr>
-    </w:tbl>
-    <w:p>
-      <w:pPr>
         <w:pStyle w:val="Ttulo2"/>
         <w:rPr>
           <w:rFonts w:ascii="Bookman Old Style" w:hAnsi="Bookman Old Style"/>
         </w:rPr>
       </w:pPr>
-      <w:bookmarkStart w:id="11" w:name="_Toc141030858"/>
-      <w:r>
-        <w:rPr>
-          <w:rFonts w:ascii="Bookman Old Style" w:hAnsi="Bookman Old Style"/>
-        </w:rPr>
-        <w:t xml:space="preserve">Autoridades y </w:t>
-      </w:r>
-      <w:r>
-        <w:rPr>
-          <w:rFonts w:ascii="Bookman Old Style" w:hAnsi="Bookman Old Style"/>
-        </w:rPr>
-        <w:t xml:space="preserve">Directores </w:t>
-      </w:r>
-      <w:r>
-        <w:rPr>
-          <w:rFonts w:ascii="Bookman Old Style" w:hAnsi="Bookman Old Style"/>
-        </w:rPr>
-        <w:t>Generales: DGA, DGF, DGC</w:t>
-      </w:r>
-      <w:bookmarkEnd w:id="11"/>
-    </w:p>
-    <w:p>
-      <w:pPr>
-        <w:pStyle w:val="NormalInd"/>
-        <w:rPr>
-          <w:rFonts w:ascii="Bookman Old Style" w:hAnsi="Bookman Old Style"/>
-        </w:rPr>
-      </w:pPr>
-    </w:p>
-    <w:tbl>
-      <w:tblPr>
-        <w:tblW w:w="9624" w:type="dxa"/>
-        <w:jc w:val="center"/>
-        <w:tblBorders>
-          <w:top w:val="single" w:sz="6" w:space="0" w:color="000000"/>
-          <w:left w:val="single" w:sz="6" w:space="0" w:color="000000"/>
-          <w:bottom w:val="single" w:sz="6" w:space="0" w:color="000000"/>
-          <w:right w:val="single" w:sz="6" w:space="0" w:color="000000"/>
-          <w:insideH w:val="single" w:sz="6" w:space="0" w:color="000000"/>
-          <w:insideV w:val="single" w:sz="6" w:space="0" w:color="000000"/>
-        </w:tblBorders>
-        <w:tblLayout w:type="fixed"/>
-        <w:tblLook w:val="0000" w:firstRow="0" w:lastRow="0" w:firstColumn="0" w:lastColumn="0" w:noHBand="0" w:noVBand="0"/>
-      </w:tblPr>
-      <w:tblGrid>
-        <w:gridCol w:w="2226"/>
-        <w:gridCol w:w="1130"/>
-        <w:gridCol w:w="1921"/>
-        <w:gridCol w:w="2260"/>
-        <w:gridCol w:w="2087"/>
-      </w:tblGrid>
-      <w:tr>
-        <w:trPr>
-          <w:jc w:val="center"/>
-        </w:trPr>
-        <w:tc>
-          <w:tcPr>
-            <w:tcW w:w="2226" w:type="dxa"/>
-            <w:shd w:val="solid" w:color="C0C0C0" w:fill="CCCCCC"/>
-          </w:tcPr>
-          <w:p>
-            <w:pPr>
-              <w:pStyle w:val="Textoindependiente"/>
-              <w:rPr>
-                <w:rFonts w:ascii="Bookman Old Style" w:hAnsi="Bookman Old Style"/>
-                <w:b/>
-                <w:sz w:val="22"/>
-                <w:szCs w:val="22"/>
-              </w:rPr>
-            </w:pPr>
-            <w:r>
-              <w:rPr>
-                <w:rFonts w:ascii="Bookman Old Style" w:hAnsi="Bookman Old Style"/>
-                <w:b/>
-                <w:sz w:val="22"/>
-                <w:szCs w:val="22"/>
-              </w:rPr>
-              <w:t>Necesidad</w:t>
-            </w:r>
-          </w:p>
-        </w:tc>
-        <w:tc>
-          <w:tcPr>
-            <w:tcW w:w="1130" w:type="dxa"/>
-            <w:shd w:val="solid" w:color="C0C0C0" w:fill="CCCCCC"/>
-          </w:tcPr>
-          <w:p>
-            <w:pPr>
-              <w:pStyle w:val="Textoindependiente"/>
-              <w:rPr>
-                <w:rFonts w:ascii="Bookman Old Style" w:hAnsi="Bookman Old Style"/>
-                <w:b/>
-                <w:sz w:val="22"/>
-                <w:szCs w:val="22"/>
-              </w:rPr>
-            </w:pPr>
-            <w:r>
-              <w:rPr>
-                <w:rFonts w:ascii="Bookman Old Style" w:hAnsi="Bookman Old Style"/>
-                <w:b/>
-                <w:sz w:val="22"/>
-                <w:szCs w:val="22"/>
-              </w:rPr>
-              <w:t>Prioridad</w:t>
-            </w:r>
-          </w:p>
-        </w:tc>
-        <w:tc>
-          <w:tcPr>
-            <w:tcW w:w="1921" w:type="dxa"/>
-            <w:shd w:val="solid" w:color="C0C0C0" w:fill="CCCCCC"/>
-          </w:tcPr>
-          <w:p>
-            <w:pPr>
-              <w:pStyle w:val="Textoindependiente"/>
-              <w:rPr>
-                <w:rFonts w:ascii="Bookman Old Style" w:hAnsi="Bookman Old Style"/>
-                <w:b/>
-                <w:sz w:val="22"/>
-                <w:szCs w:val="22"/>
-              </w:rPr>
-            </w:pPr>
-            <w:r>
-              <w:rPr>
-                <w:rFonts w:ascii="Bookman Old Style" w:hAnsi="Bookman Old Style"/>
-                <w:b/>
-                <w:sz w:val="22"/>
-                <w:szCs w:val="22"/>
-              </w:rPr>
-              <w:t>Solución Actual</w:t>
-            </w:r>
-          </w:p>
-        </w:tc>
-        <w:tc>
-          <w:tcPr>
-            <w:tcW w:w="2260" w:type="dxa"/>
-            <w:shd w:val="solid" w:color="C0C0C0" w:fill="CCCCCC"/>
-          </w:tcPr>
-          <w:p>
-            <w:pPr>
-              <w:pStyle w:val="Textoindependiente"/>
-              <w:rPr>
-                <w:rFonts w:ascii="Bookman Old Style" w:hAnsi="Bookman Old Style"/>
-                <w:b/>
-                <w:sz w:val="22"/>
-                <w:szCs w:val="22"/>
-              </w:rPr>
-            </w:pPr>
-            <w:r>
-              <w:rPr>
-                <w:rFonts w:ascii="Bookman Old Style" w:hAnsi="Bookman Old Style"/>
-                <w:b/>
-                <w:sz w:val="22"/>
-                <w:szCs w:val="22"/>
-              </w:rPr>
-              <w:t>Soluciones Propuestas</w:t>
-            </w:r>
-          </w:p>
-        </w:tc>
-        <w:tc>
-          <w:tcPr>
-            <w:tcW w:w="2087" w:type="dxa"/>
-            <w:shd w:val="solid" w:color="C0C0C0" w:fill="CCCCCC"/>
-          </w:tcPr>
-          <w:p>
-            <w:pPr>
-              <w:pStyle w:val="Textoindependiente"/>
-              <w:rPr>
-                <w:rFonts w:ascii="Bookman Old Style" w:hAnsi="Bookman Old Style"/>
-                <w:b/>
-                <w:sz w:val="22"/>
-                <w:szCs w:val="22"/>
-              </w:rPr>
-            </w:pPr>
-            <w:r>
-              <w:rPr>
-                <w:rFonts w:ascii="Bookman Old Style" w:hAnsi="Bookman Old Style"/>
-                <w:b/>
-                <w:sz w:val="22"/>
-                <w:szCs w:val="22"/>
-              </w:rPr>
-              <w:t>Preocupación</w:t>
-            </w:r>
-          </w:p>
-        </w:tc>
-      </w:tr>
-      <w:tr>
-        <w:trPr>
-          <w:jc w:val="center"/>
-        </w:trPr>
-        <w:tc>
-          <w:tcPr>
-            <w:tcW w:w="2226" w:type="dxa"/>
-          </w:tcPr>
-          <w:p>
-            <w:pPr>
-              <w:pStyle w:val="Textoindependiente"/>
-              <w:rPr>
-                <w:rFonts w:ascii="Bookman Old Style" w:hAnsi="Bookman Old Style"/>
-                <w:sz w:val="22"/>
-                <w:szCs w:val="22"/>
-              </w:rPr>
-            </w:pPr>
-            <w:r>
-              <w:rPr>
-                <w:rFonts w:ascii="Bookman Old Style" w:hAnsi="Bookman Old Style"/>
-                <w:sz w:val="22"/>
-                <w:szCs w:val="22"/>
-              </w:rPr>
-              <w:t>Tener acceso oportuno a los reportes financieros, académicos.</w:t>
-            </w:r>
-          </w:p>
-        </w:tc>
-        <w:tc>
-          <w:tcPr>
-            <w:tcW w:w="1130" w:type="dxa"/>
-          </w:tcPr>
-          <w:p>
-            <w:pPr>
-              <w:pStyle w:val="Textoindependiente"/>
-              <w:rPr>
-                <w:rFonts w:ascii="Bookman Old Style" w:hAnsi="Bookman Old Style"/>
-                <w:sz w:val="22"/>
-                <w:szCs w:val="22"/>
-              </w:rPr>
-            </w:pPr>
-          </w:p>
-        </w:tc>
-        <w:tc>
-          <w:tcPr>
-            <w:tcW w:w="1921" w:type="dxa"/>
-          </w:tcPr>
-          <w:p>
-            <w:pPr>
-              <w:pStyle w:val="Textoindependiente"/>
-              <w:rPr>
-                <w:rFonts w:ascii="Bookman Old Style" w:hAnsi="Bookman Old Style"/>
-                <w:sz w:val="22"/>
-                <w:szCs w:val="22"/>
-              </w:rPr>
-            </w:pPr>
-          </w:p>
-        </w:tc>
-        <w:tc>
-          <w:tcPr>
-            <w:tcW w:w="2260" w:type="dxa"/>
-          </w:tcPr>
-          <w:p>
-            <w:pPr>
-              <w:pStyle w:val="Textoindependiente"/>
-              <w:rPr>
-                <w:rFonts w:ascii="Bookman Old Style" w:hAnsi="Bookman Old Style"/>
-                <w:sz w:val="22"/>
-                <w:szCs w:val="22"/>
-              </w:rPr>
-            </w:pPr>
-          </w:p>
-        </w:tc>
-        <w:tc>
-          <w:tcPr>
-            <w:tcW w:w="2087" w:type="dxa"/>
-          </w:tcPr>
-          <w:p>
-            <w:pPr>
-              <w:pStyle w:val="Textoindependiente"/>
-              <w:rPr>
-                <w:rFonts w:ascii="Bookman Old Style" w:hAnsi="Bookman Old Style"/>
-                <w:sz w:val="22"/>
-                <w:szCs w:val="22"/>
-                <w:u w:val="single"/>
-              </w:rPr>
-            </w:pPr>
-          </w:p>
-        </w:tc>
-      </w:tr>
-    </w:tbl>
-    <w:p>
-      <w:pPr>
-        <w:pStyle w:val="Ttulo2"/>
-        <w:rPr>
-          <w:rFonts w:ascii="Bookman Old Style" w:hAnsi="Bookman Old Style"/>
-        </w:rPr>
-      </w:pPr>
-      <w:bookmarkStart w:id="12" w:name="_Toc141030859"/>
-      <w:r>
-        <w:rPr>
-          <w:rFonts w:ascii="Bookman Old Style" w:hAnsi="Bookman Old Style"/>
-        </w:rPr>
-        <w:t>Participantes</w:t>
-      </w:r>
-      <w:bookmarkEnd w:id="12"/>
-    </w:p>
-    <w:p>
-      <w:pPr>
-        <w:pStyle w:val="NormalInd"/>
-        <w:rPr>
-          <w:rFonts w:ascii="Bookman Old Style" w:hAnsi="Bookman Old Style"/>
-        </w:rPr>
-      </w:pPr>
-    </w:p>
-    <w:tbl>
-      <w:tblPr>
-        <w:tblW w:w="9617" w:type="dxa"/>
-        <w:jc w:val="center"/>
-        <w:tblBorders>
-          <w:top w:val="single" w:sz="6" w:space="0" w:color="000000"/>
-          <w:left w:val="single" w:sz="6" w:space="0" w:color="000000"/>
-          <w:bottom w:val="single" w:sz="6" w:space="0" w:color="000000"/>
-          <w:right w:val="single" w:sz="6" w:space="0" w:color="000000"/>
-          <w:insideH w:val="single" w:sz="6" w:space="0" w:color="000000"/>
-          <w:insideV w:val="single" w:sz="6" w:space="0" w:color="000000"/>
-        </w:tblBorders>
-        <w:tblLayout w:type="fixed"/>
-        <w:tblLook w:val="0000" w:firstRow="0" w:lastRow="0" w:firstColumn="0" w:lastColumn="0" w:noHBand="0" w:noVBand="0"/>
-      </w:tblPr>
-      <w:tblGrid>
-        <w:gridCol w:w="2223"/>
-        <w:gridCol w:w="1130"/>
-        <w:gridCol w:w="1921"/>
-        <w:gridCol w:w="2260"/>
-        <w:gridCol w:w="2074"/>
-        <w:gridCol w:w="9"/>
-      </w:tblGrid>
-      <w:tr>
-        <w:trPr>
-          <w:gridAfter w:val="1"/>
-          <w:wAfter w:w="9" w:type="dxa"/>
-          <w:cantSplit/>
-          <w:jc w:val="center"/>
-        </w:trPr>
-        <w:tc>
-          <w:tcPr>
-            <w:tcW w:w="2223" w:type="dxa"/>
-            <w:shd w:val="solid" w:color="C0C0C0" w:fill="CCCCCC"/>
-          </w:tcPr>
-          <w:p>
-            <w:pPr>
-              <w:pStyle w:val="Textoindependiente"/>
-              <w:rPr>
-                <w:rFonts w:ascii="Bookman Old Style" w:hAnsi="Bookman Old Style"/>
-                <w:b/>
-                <w:sz w:val="22"/>
-                <w:szCs w:val="22"/>
-              </w:rPr>
-            </w:pPr>
-            <w:r>
-              <w:rPr>
-                <w:rFonts w:ascii="Bookman Old Style" w:hAnsi="Bookman Old Style"/>
-                <w:b/>
-                <w:sz w:val="22"/>
-                <w:szCs w:val="22"/>
-              </w:rPr>
-              <w:t>Necesidad</w:t>
-            </w:r>
-          </w:p>
-        </w:tc>
-        <w:tc>
-          <w:tcPr>
-            <w:tcW w:w="1130" w:type="dxa"/>
-            <w:shd w:val="solid" w:color="C0C0C0" w:fill="CCCCCC"/>
-          </w:tcPr>
-          <w:p>
-            <w:pPr>
-              <w:pStyle w:val="Textoindependiente"/>
-              <w:rPr>
-                <w:rFonts w:ascii="Bookman Old Style" w:hAnsi="Bookman Old Style"/>
-                <w:b/>
-                <w:sz w:val="22"/>
-                <w:szCs w:val="22"/>
-              </w:rPr>
-            </w:pPr>
-            <w:r>
-              <w:rPr>
-                <w:rFonts w:ascii="Bookman Old Style" w:hAnsi="Bookman Old Style"/>
-                <w:b/>
-                <w:sz w:val="22"/>
-                <w:szCs w:val="22"/>
-              </w:rPr>
-              <w:t>Prioridad</w:t>
-            </w:r>
-          </w:p>
-        </w:tc>
-        <w:tc>
-          <w:tcPr>
-            <w:tcW w:w="1921" w:type="dxa"/>
-            <w:shd w:val="solid" w:color="C0C0C0" w:fill="CCCCCC"/>
-          </w:tcPr>
-          <w:p>
-            <w:pPr>
-              <w:pStyle w:val="Textoindependiente"/>
-              <w:rPr>
-                <w:rFonts w:ascii="Bookman Old Style" w:hAnsi="Bookman Old Style"/>
-                <w:b/>
-                <w:sz w:val="22"/>
-                <w:szCs w:val="22"/>
-              </w:rPr>
-            </w:pPr>
-            <w:r>
-              <w:rPr>
-                <w:rFonts w:ascii="Bookman Old Style" w:hAnsi="Bookman Old Style"/>
-                <w:b/>
-                <w:sz w:val="22"/>
-                <w:szCs w:val="22"/>
-              </w:rPr>
-              <w:t>Solución Actual</w:t>
-            </w:r>
-          </w:p>
-        </w:tc>
-        <w:tc>
-          <w:tcPr>
-            <w:tcW w:w="2260" w:type="dxa"/>
-            <w:shd w:val="solid" w:color="C0C0C0" w:fill="CCCCCC"/>
-          </w:tcPr>
-          <w:p>
-            <w:pPr>
-              <w:pStyle w:val="Textoindependiente"/>
-              <w:rPr>
-                <w:rFonts w:ascii="Bookman Old Style" w:hAnsi="Bookman Old Style"/>
-                <w:b/>
-                <w:sz w:val="22"/>
-                <w:szCs w:val="22"/>
-              </w:rPr>
-            </w:pPr>
-            <w:r>
-              <w:rPr>
-                <w:rFonts w:ascii="Bookman Old Style" w:hAnsi="Bookman Old Style"/>
-                <w:b/>
-                <w:sz w:val="22"/>
-                <w:szCs w:val="22"/>
-              </w:rPr>
-              <w:t>Soluciones Propuestas</w:t>
-            </w:r>
-          </w:p>
-        </w:tc>
-        <w:tc>
-          <w:tcPr>
-            <w:tcW w:w="2074" w:type="dxa"/>
-            <w:shd w:val="solid" w:color="C0C0C0" w:fill="CCCCCC"/>
-          </w:tcPr>
-          <w:p>
-            <w:pPr>
-              <w:pStyle w:val="Textoindependiente"/>
-              <w:rPr>
-                <w:rFonts w:ascii="Bookman Old Style" w:hAnsi="Bookman Old Style"/>
-                <w:b/>
-                <w:sz w:val="22"/>
-                <w:szCs w:val="22"/>
-              </w:rPr>
-            </w:pPr>
-            <w:r>
-              <w:rPr>
-                <w:rFonts w:ascii="Bookman Old Style" w:hAnsi="Bookman Old Style"/>
-                <w:b/>
-                <w:sz w:val="22"/>
-                <w:szCs w:val="22"/>
-              </w:rPr>
-              <w:t>Preocupación</w:t>
-            </w:r>
-          </w:p>
-        </w:tc>
-      </w:tr>
-      <w:tr>
-        <w:trPr>
-          <w:cantSplit/>
-          <w:jc w:val="center"/>
-        </w:trPr>
-        <w:tc>
-          <w:tcPr>
-            <w:tcW w:w="2223" w:type="dxa"/>
-          </w:tcPr>
-          <w:p>
-            <w:pPr>
-              <w:pStyle w:val="Textoindependiente"/>
-              <w:rPr>
-                <w:rFonts w:ascii="Bookman Old Style" w:hAnsi="Bookman Old Style"/>
-                <w:sz w:val="22"/>
-                <w:szCs w:val="22"/>
-              </w:rPr>
-            </w:pPr>
-            <w:r>
-              <w:rPr>
-                <w:rFonts w:ascii="Bookman Old Style" w:hAnsi="Bookman Old Style"/>
-                <w:sz w:val="22"/>
-                <w:szCs w:val="22"/>
-              </w:rPr>
-              <w:t>Tener acceso eficiente y oportuno a la información de la capacitación a la que asistieron.</w:t>
-            </w:r>
-          </w:p>
-        </w:tc>
-        <w:tc>
-          <w:tcPr>
-            <w:tcW w:w="1130" w:type="dxa"/>
-          </w:tcPr>
-          <w:p>
-            <w:pPr>
-              <w:pStyle w:val="Textoindependiente"/>
-              <w:rPr>
-                <w:rFonts w:ascii="Bookman Old Style" w:hAnsi="Bookman Old Style"/>
-                <w:sz w:val="22"/>
-                <w:szCs w:val="22"/>
-              </w:rPr>
-            </w:pPr>
-          </w:p>
-        </w:tc>
-        <w:tc>
-          <w:tcPr>
-            <w:tcW w:w="1921" w:type="dxa"/>
-          </w:tcPr>
-          <w:p>
-            <w:pPr>
-              <w:pStyle w:val="Textoindependiente"/>
-              <w:rPr>
-                <w:rFonts w:ascii="Bookman Old Style" w:hAnsi="Bookman Old Style"/>
-                <w:sz w:val="22"/>
-                <w:szCs w:val="22"/>
-              </w:rPr>
-            </w:pPr>
-          </w:p>
-        </w:tc>
-        <w:tc>
-          <w:tcPr>
-            <w:tcW w:w="2260" w:type="dxa"/>
-          </w:tcPr>
-          <w:p>
-            <w:pPr>
-              <w:pStyle w:val="Textoindependiente"/>
-              <w:rPr>
-                <w:rFonts w:ascii="Bookman Old Style" w:hAnsi="Bookman Old Style"/>
-                <w:sz w:val="22"/>
-                <w:szCs w:val="22"/>
-              </w:rPr>
-            </w:pPr>
-          </w:p>
-        </w:tc>
-        <w:tc>
-          <w:tcPr>
-            <w:tcW w:w="2083" w:type="dxa"/>
-            <w:gridSpan w:val="2"/>
-          </w:tcPr>
-          <w:p>
-            <w:pPr>
-              <w:pStyle w:val="Textoindependiente"/>
-              <w:rPr>
-                <w:rFonts w:ascii="Bookman Old Style" w:hAnsi="Bookman Old Style"/>
-                <w:sz w:val="22"/>
-                <w:szCs w:val="22"/>
-              </w:rPr>
-            </w:pPr>
-          </w:p>
-        </w:tc>
-      </w:tr>
-    </w:tbl>
-    <w:p>
-      <w:pPr>
-        <w:pStyle w:val="Ttulo2"/>
-        <w:rPr>
-          <w:rFonts w:ascii="Bookman Old Style" w:hAnsi="Bookman Old Style"/>
-        </w:rPr>
-      </w:pPr>
-      <w:bookmarkStart w:id="13" w:name="_Toc141030860"/>
-      <w:r>
-        <w:rPr>
-          <w:rFonts w:ascii="Bookman Old Style" w:hAnsi="Bookman Old Style"/>
-        </w:rPr>
-        <w:lastRenderedPageBreak/>
-        <w:t>P</w:t>
-      </w:r>
-      <w:r>
-        <w:rPr>
-          <w:rFonts w:ascii="Bookman Old Style" w:hAnsi="Bookman Old Style"/>
-        </w:rPr>
-        <w:t>roveedores</w:t>
-      </w:r>
-      <w:bookmarkEnd w:id="13"/>
-    </w:p>
-    <w:p>
-      <w:pPr>
-        <w:pStyle w:val="Textoindependiente"/>
-        <w:rPr>
-          <w:rFonts w:ascii="Bookman Old Style" w:hAnsi="Bookman Old Style"/>
-        </w:rPr>
-      </w:pPr>
-    </w:p>
-    <w:tbl>
-      <w:tblPr>
-        <w:tblW w:w="9617" w:type="dxa"/>
-        <w:jc w:val="center"/>
-        <w:tblBorders>
-          <w:top w:val="single" w:sz="6" w:space="0" w:color="000000"/>
-          <w:left w:val="single" w:sz="6" w:space="0" w:color="000000"/>
-          <w:bottom w:val="single" w:sz="6" w:space="0" w:color="000000"/>
-          <w:right w:val="single" w:sz="6" w:space="0" w:color="000000"/>
-          <w:insideH w:val="single" w:sz="6" w:space="0" w:color="000000"/>
-          <w:insideV w:val="single" w:sz="6" w:space="0" w:color="000000"/>
-        </w:tblBorders>
-        <w:tblLayout w:type="fixed"/>
-        <w:tblLook w:val="0000" w:firstRow="0" w:lastRow="0" w:firstColumn="0" w:lastColumn="0" w:noHBand="0" w:noVBand="0"/>
-      </w:tblPr>
-      <w:tblGrid>
-        <w:gridCol w:w="2223"/>
-        <w:gridCol w:w="1130"/>
-        <w:gridCol w:w="1921"/>
-        <w:gridCol w:w="2373"/>
-        <w:gridCol w:w="1961"/>
-        <w:gridCol w:w="9"/>
-      </w:tblGrid>
-      <w:tr>
-        <w:trPr>
-          <w:gridAfter w:val="1"/>
-          <w:wAfter w:w="9" w:type="dxa"/>
-          <w:cantSplit/>
-          <w:jc w:val="center"/>
-        </w:trPr>
-        <w:tc>
-          <w:tcPr>
-            <w:tcW w:w="2223" w:type="dxa"/>
-            <w:shd w:val="solid" w:color="C0C0C0" w:fill="CCCCCC"/>
-          </w:tcPr>
-          <w:p>
-            <w:pPr>
-              <w:pStyle w:val="Textoindependiente"/>
-              <w:rPr>
-                <w:rFonts w:ascii="Bookman Old Style" w:hAnsi="Bookman Old Style"/>
-                <w:b/>
-                <w:sz w:val="22"/>
-                <w:szCs w:val="22"/>
-              </w:rPr>
-            </w:pPr>
-            <w:r>
-              <w:rPr>
-                <w:rFonts w:ascii="Bookman Old Style" w:hAnsi="Bookman Old Style"/>
-                <w:b/>
-                <w:sz w:val="22"/>
-                <w:szCs w:val="22"/>
-              </w:rPr>
-              <w:t>Necesidad</w:t>
-            </w:r>
-          </w:p>
-        </w:tc>
-        <w:tc>
-          <w:tcPr>
-            <w:tcW w:w="1130" w:type="dxa"/>
-            <w:shd w:val="solid" w:color="C0C0C0" w:fill="CCCCCC"/>
-          </w:tcPr>
-          <w:p>
-            <w:pPr>
-              <w:pStyle w:val="Textoindependiente"/>
-              <w:rPr>
-                <w:rFonts w:ascii="Bookman Old Style" w:hAnsi="Bookman Old Style"/>
-                <w:b/>
-                <w:sz w:val="22"/>
-                <w:szCs w:val="22"/>
-              </w:rPr>
-            </w:pPr>
-            <w:r>
-              <w:rPr>
-                <w:rFonts w:ascii="Bookman Old Style" w:hAnsi="Bookman Old Style"/>
-                <w:b/>
-                <w:sz w:val="22"/>
-                <w:szCs w:val="22"/>
-              </w:rPr>
-              <w:t>Prioridad</w:t>
-            </w:r>
-          </w:p>
-        </w:tc>
-        <w:tc>
-          <w:tcPr>
-            <w:tcW w:w="1921" w:type="dxa"/>
-            <w:shd w:val="solid" w:color="C0C0C0" w:fill="CCCCCC"/>
-          </w:tcPr>
-          <w:p>
-            <w:pPr>
-              <w:pStyle w:val="Textoindependiente"/>
-              <w:rPr>
-                <w:rFonts w:ascii="Bookman Old Style" w:hAnsi="Bookman Old Style"/>
-                <w:b/>
-                <w:sz w:val="22"/>
-                <w:szCs w:val="22"/>
-              </w:rPr>
-            </w:pPr>
-            <w:r>
-              <w:rPr>
-                <w:rFonts w:ascii="Bookman Old Style" w:hAnsi="Bookman Old Style"/>
-                <w:b/>
-                <w:sz w:val="22"/>
-                <w:szCs w:val="22"/>
-              </w:rPr>
-              <w:t>Solución Actual</w:t>
-            </w:r>
-          </w:p>
-        </w:tc>
-        <w:tc>
-          <w:tcPr>
-            <w:tcW w:w="2373" w:type="dxa"/>
-            <w:shd w:val="solid" w:color="C0C0C0" w:fill="CCCCCC"/>
-          </w:tcPr>
-          <w:p>
-            <w:pPr>
-              <w:pStyle w:val="Textoindependiente"/>
-              <w:rPr>
-                <w:rFonts w:ascii="Bookman Old Style" w:hAnsi="Bookman Old Style"/>
-                <w:b/>
-                <w:sz w:val="22"/>
-                <w:szCs w:val="22"/>
-              </w:rPr>
-            </w:pPr>
-            <w:r>
-              <w:rPr>
-                <w:rFonts w:ascii="Bookman Old Style" w:hAnsi="Bookman Old Style"/>
-                <w:b/>
-                <w:sz w:val="22"/>
-                <w:szCs w:val="22"/>
-              </w:rPr>
-              <w:t>Soluciones Propuestas</w:t>
-            </w:r>
-          </w:p>
-        </w:tc>
-        <w:tc>
-          <w:tcPr>
-            <w:tcW w:w="1961" w:type="dxa"/>
-            <w:shd w:val="solid" w:color="C0C0C0" w:fill="CCCCCC"/>
-          </w:tcPr>
-          <w:p>
-            <w:pPr>
-              <w:pStyle w:val="Textoindependiente"/>
-              <w:rPr>
-                <w:rFonts w:ascii="Bookman Old Style" w:hAnsi="Bookman Old Style"/>
-                <w:b/>
-                <w:sz w:val="22"/>
-                <w:szCs w:val="22"/>
-              </w:rPr>
-            </w:pPr>
-            <w:r>
-              <w:rPr>
-                <w:rFonts w:ascii="Bookman Old Style" w:hAnsi="Bookman Old Style"/>
-                <w:b/>
-                <w:sz w:val="22"/>
-                <w:szCs w:val="22"/>
-              </w:rPr>
-              <w:t>Preocupación</w:t>
-            </w:r>
-          </w:p>
-        </w:tc>
-      </w:tr>
-      <w:tr>
-        <w:trPr>
-          <w:cantSplit/>
-          <w:jc w:val="center"/>
-        </w:trPr>
-        <w:tc>
-          <w:tcPr>
-            <w:tcW w:w="2223" w:type="dxa"/>
-          </w:tcPr>
-          <w:p>
-            <w:pPr>
-              <w:pStyle w:val="Textoindependiente"/>
-              <w:rPr>
-                <w:rFonts w:ascii="Bookman Old Style" w:hAnsi="Bookman Old Style"/>
-                <w:sz w:val="22"/>
-                <w:szCs w:val="22"/>
-                <w:u w:val="single"/>
-              </w:rPr>
-            </w:pPr>
-            <w:r>
-              <w:rPr>
-                <w:rFonts w:ascii="Bookman Old Style" w:hAnsi="Bookman Old Style"/>
-                <w:sz w:val="22"/>
-                <w:szCs w:val="22"/>
-              </w:rPr>
-              <w:t>Que los bienes y servicios ofertados se encuentren actualizados.</w:t>
-            </w:r>
-          </w:p>
-        </w:tc>
-        <w:tc>
-          <w:tcPr>
-            <w:tcW w:w="1130" w:type="dxa"/>
-          </w:tcPr>
-          <w:p>
-            <w:pPr>
-              <w:pStyle w:val="Textoindependiente"/>
-              <w:rPr>
-                <w:rFonts w:ascii="Bookman Old Style" w:hAnsi="Bookman Old Style"/>
-                <w:sz w:val="22"/>
-                <w:szCs w:val="22"/>
-              </w:rPr>
-            </w:pPr>
-          </w:p>
-        </w:tc>
-        <w:tc>
-          <w:tcPr>
-            <w:tcW w:w="1921" w:type="dxa"/>
-          </w:tcPr>
-          <w:p>
-            <w:pPr>
-              <w:pStyle w:val="Textoindependiente"/>
-              <w:rPr>
-                <w:rFonts w:ascii="Bookman Old Style" w:hAnsi="Bookman Old Style"/>
-                <w:sz w:val="22"/>
-                <w:szCs w:val="22"/>
-              </w:rPr>
-            </w:pPr>
-          </w:p>
-        </w:tc>
-        <w:tc>
-          <w:tcPr>
-            <w:tcW w:w="2373" w:type="dxa"/>
-          </w:tcPr>
-          <w:p>
-            <w:pPr>
-              <w:pStyle w:val="Textoindependiente"/>
-              <w:rPr>
-                <w:rFonts w:ascii="Bookman Old Style" w:hAnsi="Bookman Old Style"/>
-                <w:sz w:val="22"/>
-                <w:szCs w:val="22"/>
-                <w:u w:val="single"/>
-              </w:rPr>
-            </w:pPr>
-          </w:p>
-        </w:tc>
-        <w:tc>
-          <w:tcPr>
-            <w:tcW w:w="1970" w:type="dxa"/>
-            <w:gridSpan w:val="2"/>
-          </w:tcPr>
-          <w:p>
-            <w:pPr>
-              <w:pStyle w:val="Textoindependiente"/>
-              <w:rPr>
-                <w:rFonts w:ascii="Bookman Old Style" w:hAnsi="Bookman Old Style"/>
-                <w:sz w:val="22"/>
-                <w:szCs w:val="22"/>
-              </w:rPr>
-            </w:pPr>
-          </w:p>
-        </w:tc>
-      </w:tr>
-    </w:tbl>
-    <w:p>
-      <w:pPr>
-        <w:pStyle w:val="NormalInd"/>
-        <w:ind w:left="0"/>
-        <w:rPr>
-          <w:rFonts w:ascii="Bookman Old Style" w:hAnsi="Bookman Old Style"/>
-        </w:rPr>
-      </w:pPr>
-    </w:p>
-    <w:p>
-      <w:pPr>
-        <w:pStyle w:val="Ttulo1"/>
-        <w:rPr>
-          <w:rFonts w:ascii="Bookman Old Style" w:hAnsi="Bookman Old Style"/>
-        </w:rPr>
-      </w:pPr>
-      <w:r>
-        <w:rPr>
-          <w:rFonts w:ascii="Bookman Old Style" w:hAnsi="Bookman Old Style"/>
-        </w:rPr>
-        <w:br w:type="page"/>
-      </w:r>
-      <w:bookmarkStart w:id="14" w:name="_Toc141030861"/>
-      <w:r>
-        <w:rPr>
-          <w:rFonts w:ascii="Bookman Old Style" w:hAnsi="Bookman Old Style"/>
-        </w:rPr>
-        <w:lastRenderedPageBreak/>
-        <w:t>Resumen del Producto</w:t>
-      </w:r>
-      <w:bookmarkEnd w:id="14"/>
-    </w:p>
-    <w:p>
-      <w:pPr>
-        <w:pStyle w:val="Ttulo2"/>
-        <w:rPr>
-          <w:rFonts w:ascii="Bookman Old Style" w:hAnsi="Bookman Old Style"/>
-        </w:rPr>
-      </w:pPr>
-      <w:bookmarkStart w:id="15" w:name="_Toc141030862"/>
+      <w:bookmarkStart w:id="9" w:name="_Toc141030862"/>
       <w:r>
         <w:rPr>
           <w:rFonts w:ascii="Bookman Old Style" w:hAnsi="Bookman Old Style"/>
         </w:rPr>
         <w:t>Perspectiva del Producto</w:t>
       </w:r>
-      <w:bookmarkEnd w:id="15"/>
+      <w:bookmarkEnd w:id="9"/>
     </w:p>
     <w:p>
       <w:pPr>
@@ -10397,7 +8896,7 @@
           <w:sz w:val="22"/>
           <w:szCs w:val="22"/>
         </w:rPr>
-        <w:t>Módulo para el manejo y control de procesos del Área de Educación Continua</w:t>
+        <w:t xml:space="preserve">Módulo </w:t>
       </w:r>
       <w:r>
         <w:rPr>
@@ -10405,6 +8904,14 @@
           <w:sz w:val="22"/>
           <w:szCs w:val="22"/>
         </w:rPr>
+        <w:t>N.N</w:t>
+      </w:r>
+      <w:r>
+        <w:rPr>
+          <w:rFonts w:ascii="Bookman Old Style" w:hAnsi="Bookman Old Style" w:cs="Arial"/>
+          <w:sz w:val="22"/>
+          <w:szCs w:val="22"/>
+        </w:rPr>
         <w:t>”,</w:t>
       </w:r>
       <w:r>
@@ -10445,170 +8952,7 @@
           <w:sz w:val="22"/>
           <w:szCs w:val="22"/>
         </w:rPr>
-        <w:t xml:space="preserve">Gestión Académica “DANTA” </w:t>
-      </w:r>
-      <w:r>
-        <w:rPr>
-          <w:rFonts w:ascii="Bookman Old Style" w:hAnsi="Bookman Old Style"/>
-          <w:sz w:val="22"/>
-          <w:szCs w:val="22"/>
-        </w:rPr>
-        <w:t xml:space="preserve">cuyo objetivo es </w:t>
-      </w:r>
-      <w:r>
-        <w:rPr>
-          <w:rFonts w:ascii="Bookman Old Style" w:hAnsi="Bookman Old Style"/>
-          <w:sz w:val="22"/>
-          <w:szCs w:val="22"/>
-        </w:rPr>
-        <w:t xml:space="preserve">agilizar y </w:t>
-      </w:r>
-      <w:r>
-        <w:rPr>
-          <w:rFonts w:ascii="Bookman Old Style" w:hAnsi="Bookman Old Style"/>
-          <w:sz w:val="22"/>
-          <w:szCs w:val="22"/>
-        </w:rPr>
-        <w:t>automatizar</w:t>
-      </w:r>
-      <w:r>
-        <w:rPr>
-          <w:rFonts w:ascii="Bookman Old Style" w:hAnsi="Bookman Old Style"/>
-          <w:sz w:val="22"/>
-          <w:szCs w:val="22"/>
-        </w:rPr>
-        <w:t xml:space="preserve"> </w:t>
-      </w:r>
-      <w:r>
-        <w:rPr>
-          <w:rFonts w:ascii="Bookman Old Style" w:hAnsi="Bookman Old Style"/>
-          <w:sz w:val="22"/>
-          <w:szCs w:val="22"/>
-        </w:rPr>
-        <w:t xml:space="preserve">los procesos que se llevan en el AEC de </w:t>
-      </w:r>
-      <w:smartTag w:uri="urn:schemas-microsoft-com:office:smarttags" w:element="PersonName">
-        <w:smartTagPr>
-          <w:attr w:name="ProductID" w:val="la UTPL"/>
-        </w:smartTagPr>
-        <w:r>
-          <w:rPr>
-            <w:rFonts w:ascii="Bookman Old Style" w:hAnsi="Bookman Old Style"/>
-            <w:sz w:val="22"/>
-            <w:szCs w:val="22"/>
-          </w:rPr>
-          <w:t>la UTPL</w:t>
-        </w:r>
-      </w:smartTag>
-      <w:r>
-        <w:rPr>
-          <w:rFonts w:ascii="Bookman Old Style" w:hAnsi="Bookman Old Style"/>
-          <w:sz w:val="22"/>
-          <w:szCs w:val="22"/>
-        </w:rPr>
-        <w:t>, para de esta manera mejorar el servicio brindado a quienes son beneficiarios de estas capacitaciones.</w:t>
-      </w:r>
-    </w:p>
-    <w:p>
-      <w:pPr>
-        <w:pStyle w:val="NormalInd"/>
-        <w:spacing w:before="120" w:after="120"/>
-        <w:rPr>
-          <w:rFonts w:ascii="Bookman Old Style" w:hAnsi="Bookman Old Style"/>
-          <w:sz w:val="22"/>
-          <w:szCs w:val="22"/>
-        </w:rPr>
-      </w:pPr>
-    </w:p>
-    <w:p>
-      <w:pPr>
-        <w:pStyle w:val="NormalInd"/>
-        <w:spacing w:before="120" w:after="120"/>
-        <w:rPr>
-          <w:rFonts w:ascii="Bookman Old Style" w:hAnsi="Bookman Old Style"/>
-          <w:sz w:val="22"/>
-          <w:szCs w:val="22"/>
-        </w:rPr>
-      </w:pPr>
-      <w:r>
-        <w:rPr>
-          <w:rFonts w:ascii="Bookman Old Style" w:hAnsi="Bookman Old Style"/>
-          <w:sz w:val="22"/>
-          <w:szCs w:val="22"/>
-        </w:rPr>
-        <w:t>Como este módulo será parte del sistema “DANTA”, interactuar</w:t>
-      </w:r>
-      <w:r>
-        <w:rPr>
-          <w:rFonts w:ascii="Bookman Old Style" w:hAnsi="Bookman Old Style"/>
-          <w:sz w:val="22"/>
-          <w:szCs w:val="22"/>
-        </w:rPr>
-        <w:t>á</w:t>
-      </w:r>
-      <w:r>
-        <w:rPr>
-          <w:rFonts w:ascii="Bookman Old Style" w:hAnsi="Bookman Old Style"/>
-          <w:sz w:val="22"/>
-          <w:szCs w:val="22"/>
-        </w:rPr>
-        <w:t xml:space="preserve"> con </w:t>
-      </w:r>
-      <w:r>
-        <w:rPr>
-          <w:rFonts w:ascii="Bookman Old Style" w:hAnsi="Bookman Old Style"/>
-          <w:sz w:val="22"/>
-          <w:szCs w:val="22"/>
-        </w:rPr>
-        <w:t>3</w:t>
-      </w:r>
-      <w:r>
-        <w:rPr>
-          <w:rFonts w:ascii="Bookman Old Style" w:hAnsi="Bookman Old Style"/>
-          <w:sz w:val="22"/>
-          <w:szCs w:val="22"/>
-        </w:rPr>
-        <w:t xml:space="preserve"> módulos principales que son: el módulo de Gestión Académica</w:t>
-      </w:r>
-      <w:r>
-        <w:rPr>
-          <w:rFonts w:ascii="Bookman Old Style" w:hAnsi="Bookman Old Style"/>
-          <w:sz w:val="22"/>
-          <w:szCs w:val="22"/>
-        </w:rPr>
-        <w:t>, el módulo de Matriculación</w:t>
-      </w:r>
-      <w:r>
-        <w:rPr>
-          <w:rFonts w:ascii="Bookman Old Style" w:hAnsi="Bookman Old Style"/>
-          <w:sz w:val="22"/>
-          <w:szCs w:val="22"/>
-        </w:rPr>
-        <w:t xml:space="preserve"> y el módulo de Configuración. A continuación </w:t>
-      </w:r>
-      <w:r>
-        <w:rPr>
-          <w:rFonts w:ascii="Bookman Old Style" w:hAnsi="Bookman Old Style"/>
-          <w:sz w:val="22"/>
-          <w:szCs w:val="22"/>
-        </w:rPr>
-        <w:t xml:space="preserve">se da una breve explicación acerca de las funciones principales </w:t>
-      </w:r>
-      <w:r>
-        <w:rPr>
-          <w:rFonts w:ascii="Bookman Old Style" w:hAnsi="Bookman Old Style"/>
-          <w:sz w:val="22"/>
-          <w:szCs w:val="22"/>
-        </w:rPr>
-        <w:t>de dichos módulos</w:t>
-      </w:r>
-      <w:r>
-        <w:rPr>
-          <w:rFonts w:ascii="Bookman Old Style" w:hAnsi="Bookman Old Style"/>
-          <w:sz w:val="22"/>
-          <w:szCs w:val="22"/>
-        </w:rPr>
-        <w:t>.</w:t>
+        <w:t>…</w:t>
       </w:r>
     </w:p>
     <w:p>
@@ -10648,7 +8992,7 @@
         <w:tblLook w:val="01E0" w:firstRow="1" w:lastRow="1" w:firstColumn="1" w:lastColumn="1" w:noHBand="0" w:noVBand="0"/>
       </w:tblPr>
       <w:tblGrid>
-        <w:gridCol w:w="2267"/>
+        <w:gridCol w:w="1400"/>
         <w:gridCol w:w="5214"/>
       </w:tblGrid>
       <w:tr>
@@ -10736,14 +9080,6 @@
                 <w:szCs w:val="22"/>
               </w:rPr>
             </w:pPr>
-            <w:r>
-              <w:rPr>
-                <w:rFonts w:ascii="Bookman Old Style" w:hAnsi="Bookman Old Style"/>
-                <w:sz w:val="22"/>
-                <w:szCs w:val="22"/>
-              </w:rPr>
-              <w:t>Gestión Académica</w:t>
-            </w:r>
           </w:p>
         </w:tc>
         <w:tc>
@@ -10783,14 +9119,6 @@
                 <w:szCs w:val="22"/>
               </w:rPr>
             </w:pPr>
-            <w:r>
-              <w:rPr>
-                <w:rFonts w:ascii="Bookman Old Style" w:hAnsi="Bookman Old Style"/>
-                <w:sz w:val="22"/>
-                <w:szCs w:val="22"/>
-              </w:rPr>
-              <w:t>Matriculación</w:t>
-            </w:r>
           </w:p>
         </w:tc>
         <w:tc>
@@ -10830,14 +9158,6 @@
                 <w:szCs w:val="22"/>
               </w:rPr>
             </w:pPr>
-            <w:r>
-              <w:rPr>
-                <w:rFonts w:ascii="Bookman Old Style" w:hAnsi="Bookman Old Style"/>
-                <w:sz w:val="22"/>
-                <w:szCs w:val="22"/>
-              </w:rPr>
-              <w:t>Configuración</w:t>
-            </w:r>
           </w:p>
         </w:tc>
         <w:tc>
@@ -10872,163 +9192,6 @@
         </w:rPr>
       </w:pPr>
     </w:p>
-    <w:tbl>
-      <w:tblPr>
-        <w:tblW w:w="0" w:type="auto"/>
-        <w:tblInd w:w="942" w:type="dxa"/>
-        <w:tblBorders>
-          <w:top w:val="single" w:sz="4" w:space="0" w:color="auto"/>
-          <w:left w:val="single" w:sz="4" w:space="0" w:color="auto"/>
-          <w:bottom w:val="single" w:sz="4" w:space="0" w:color="auto"/>
-          <w:right w:val="single" w:sz="4" w:space="0" w:color="auto"/>
-          <w:insideH w:val="single" w:sz="4" w:space="0" w:color="auto"/>
-          <w:insideV w:val="single" w:sz="4" w:space="0" w:color="auto"/>
-        </w:tblBorders>
-        <w:tblLook w:val="01E0" w:firstRow="1" w:lastRow="1" w:firstColumn="1" w:lastColumn="1" w:noHBand="0" w:noVBand="0"/>
-      </w:tblPr>
-      <w:tblGrid>
-        <w:gridCol w:w="2143"/>
-        <w:gridCol w:w="5693"/>
-      </w:tblGrid>
-      <w:tr>
-        <w:tc>
-          <w:tcPr>
-            <w:tcW w:w="7870" w:type="dxa"/>
-            <w:gridSpan w:val="2"/>
-            <w:shd w:val="clear" w:color="auto" w:fill="CCCCCC"/>
-          </w:tcPr>
-          <w:p>
-            <w:pPr>
-              <w:pStyle w:val="NormalInd"/>
-              <w:spacing w:before="120" w:after="120"/>
-              <w:ind w:left="0"/>
-              <w:rPr>
-                <w:rFonts w:ascii="Bookman Old Style" w:hAnsi="Bookman Old Style"/>
-                <w:b/>
-                <w:sz w:val="22"/>
-                <w:szCs w:val="22"/>
-              </w:rPr>
-            </w:pPr>
-            <w:r>
-              <w:rPr>
-                <w:rFonts w:ascii="Bookman Old Style" w:hAnsi="Bookman Old Style"/>
-                <w:b/>
-                <w:sz w:val="22"/>
-                <w:szCs w:val="22"/>
-              </w:rPr>
-              <w:t>Modulo: Gestión Académica</w:t>
-            </w:r>
-          </w:p>
-        </w:tc>
-      </w:tr>
-      <w:tr>
-        <w:tc>
-          <w:tcPr>
-            <w:tcW w:w="0" w:type="auto"/>
-            <w:shd w:val="clear" w:color="auto" w:fill="CCCCCC"/>
-          </w:tcPr>
-          <w:p>
-            <w:pPr>
-              <w:pStyle w:val="NormalInd"/>
-              <w:spacing w:before="120" w:after="120"/>
-              <w:ind w:left="0"/>
-              <w:rPr>
-                <w:rFonts w:ascii="Bookman Old Style" w:hAnsi="Bookman Old Style"/>
-                <w:b/>
-                <w:sz w:val="22"/>
-                <w:szCs w:val="22"/>
-              </w:rPr>
-            </w:pPr>
-            <w:r>
-              <w:rPr>
-                <w:rFonts w:ascii="Bookman Old Style" w:hAnsi="Bookman Old Style"/>
-                <w:b/>
-                <w:sz w:val="22"/>
-                <w:szCs w:val="22"/>
-              </w:rPr>
-              <w:t>Sub módulo</w:t>
-            </w:r>
-          </w:p>
-        </w:tc>
-        <w:tc>
-          <w:tcPr>
-            <w:tcW w:w="5693" w:type="dxa"/>
-            <w:shd w:val="clear" w:color="auto" w:fill="CCCCCC"/>
-          </w:tcPr>
-          <w:p>
-            <w:pPr>
-              <w:pStyle w:val="NormalInd"/>
-              <w:spacing w:before="120" w:after="120"/>
-              <w:ind w:left="0"/>
-              <w:rPr>
-                <w:rFonts w:ascii="Bookman Old Style" w:hAnsi="Bookman Old Style"/>
-                <w:b/>
-                <w:sz w:val="22"/>
-                <w:szCs w:val="22"/>
-              </w:rPr>
-            </w:pPr>
-            <w:r>
-              <w:rPr>
-                <w:rFonts w:ascii="Bookman Old Style" w:hAnsi="Bookman Old Style"/>
-                <w:b/>
-                <w:sz w:val="22"/>
-                <w:szCs w:val="22"/>
-              </w:rPr>
-              <w:t>Descripción</w:t>
-            </w:r>
-          </w:p>
-        </w:tc>
-      </w:tr>
-      <w:tr>
-        <w:tc>
-          <w:tcPr>
-            <w:tcW w:w="0" w:type="auto"/>
-            <w:shd w:val="clear" w:color="auto" w:fill="auto"/>
-          </w:tcPr>
-          <w:p>
-            <w:pPr>
-              <w:pStyle w:val="NormalInd"/>
-              <w:spacing w:before="120" w:after="120"/>
-              <w:ind w:left="0"/>
-              <w:rPr>
-                <w:rFonts w:ascii="Bookman Old Style" w:hAnsi="Bookman Old Style"/>
-                <w:sz w:val="22"/>
-                <w:szCs w:val="22"/>
-              </w:rPr>
-            </w:pPr>
-            <w:r>
-              <w:rPr>
-                <w:rFonts w:ascii="Bookman Old Style" w:hAnsi="Bookman Old Style"/>
-                <w:sz w:val="22"/>
-                <w:szCs w:val="22"/>
-              </w:rPr>
-              <w:t>Área de Educación Continua</w:t>
-            </w:r>
-          </w:p>
-        </w:tc>
-        <w:tc>
-          <w:tcPr>
-            <w:tcW w:w="5693" w:type="dxa"/>
-            <w:shd w:val="clear" w:color="auto" w:fill="auto"/>
-          </w:tcPr>
-          <w:p>
-            <w:pPr>
-              <w:pStyle w:val="NormalInd"/>
-              <w:numPr>
-                <w:ilvl w:val="0"/>
-                <w:numId w:val="32"/>
-              </w:numPr>
-              <w:spacing w:before="120" w:after="120"/>
-              <w:rPr>
-                <w:rFonts w:ascii="Bookman Old Style" w:hAnsi="Bookman Old Style"/>
-                <w:sz w:val="22"/>
-                <w:szCs w:val="22"/>
-              </w:rPr>
-            </w:pPr>
-          </w:p>
-        </w:tc>
-      </w:tr>
-    </w:tbl>
     <w:p>
       <w:pPr>
         <w:pStyle w:val="Ttulo2"/>
@@ -11036,14 +9199,15 @@
           <w:rFonts w:ascii="Bookman Old Style" w:hAnsi="Bookman Old Style"/>
         </w:rPr>
       </w:pPr>
-      <w:bookmarkStart w:id="16" w:name="_Toc141030863"/>
+      <w:bookmarkStart w:id="10" w:name="_Toc141030863"/>
       <w:r>
         <w:rPr>
           <w:rFonts w:ascii="Bookman Old Style" w:hAnsi="Bookman Old Style"/>
         </w:rPr>
+        <w:lastRenderedPageBreak/>
         <w:t>Resumen de Capacidades</w:t>
       </w:r>
-      <w:bookmarkEnd w:id="16"/>
+      <w:bookmarkEnd w:id="10"/>
     </w:p>
     <w:p>
       <w:pPr>
@@ -11058,14 +9222,14 @@
           <w:rFonts w:ascii="Bookman Old Style" w:hAnsi="Bookman Old Style"/>
         </w:rPr>
       </w:pPr>
-      <w:bookmarkStart w:id="17" w:name="_Toc141030864"/>
+      <w:bookmarkStart w:id="11" w:name="_Toc141030864"/>
       <w:r>
         <w:rPr>
           <w:rFonts w:ascii="Bookman Old Style" w:hAnsi="Bookman Old Style"/>
         </w:rPr>
         <w:t xml:space="preserve"> Beneficios</w:t>
       </w:r>
-      <w:bookmarkEnd w:id="17"/>
+      <w:bookmarkEnd w:id="11"/>
     </w:p>
     <w:p>
       <w:pPr>
@@ -11097,25 +9261,43 @@
           <w:rFonts w:ascii="Bookman Old Style" w:hAnsi="Bookman Old Style"/>
         </w:rPr>
       </w:pPr>
-      <w:bookmarkStart w:id="18" w:name="_Toc141030865"/>
+      <w:bookmarkStart w:id="12" w:name="_Toc141030865"/>
       <w:r>
         <w:rPr>
           <w:rFonts w:ascii="Bookman Old Style" w:hAnsi="Bookman Old Style"/>
         </w:rPr>
-        <w:lastRenderedPageBreak/>
         <w:t>Características</w:t>
       </w:r>
-      <w:bookmarkEnd w:id="18"/>
+      <w:bookmarkEnd w:id="12"/>
     </w:p>
     <w:p>
       <w:pPr>
+        <w:pStyle w:val="NormalInd"/>
+      </w:pPr>
+    </w:p>
+    <w:p>
+      <w:pPr>
+        <w:pStyle w:val="NormalInd"/>
+        <w:numPr>
+          <w:ilvl w:val="0"/>
+          <w:numId w:val="46"/>
+        </w:numPr>
+      </w:pPr>
+    </w:p>
+    <w:p>
+      <w:pPr>
+        <w:pStyle w:val="NormalInd"/>
+      </w:pPr>
+    </w:p>
+    <w:p>
+      <w:pPr>
         <w:pStyle w:val="Ttulo2"/>
         <w:rPr>
           <w:rFonts w:ascii="Bookman Old Style" w:hAnsi="Bookman Old Style"/>
           <w:lang w:val="es-ES"/>
         </w:rPr>
       </w:pPr>
-      <w:bookmarkStart w:id="19" w:name="_Toc141030866"/>
+      <w:bookmarkStart w:id="13" w:name="_Toc141030866"/>
       <w:r>
         <w:rPr>
           <w:rFonts w:ascii="Bookman Old Style" w:hAnsi="Bookman Old Style"/>
@@ -11123,7 +9305,7 @@
         </w:rPr>
         <w:t>Supuestos y Dependencias</w:t>
       </w:r>
-      <w:bookmarkEnd w:id="19"/>
+      <w:bookmarkEnd w:id="13"/>
     </w:p>
     <w:p>
       <w:pPr>
@@ -11133,6 +9315,8 @@
           <w:lang w:val="es-ES"/>
         </w:rPr>
       </w:pPr>
+      <w:bookmarkStart w:id="14" w:name="_GoBack"/>
+      <w:bookmarkEnd w:id="14"/>
     </w:p>
     <w:p>
       <w:pPr>
@@ -11141,14 +9325,14 @@
           <w:rFonts w:ascii="Bookman Old Style" w:hAnsi="Bookman Old Style"/>
         </w:rPr>
       </w:pPr>
-      <w:bookmarkStart w:id="20" w:name="_Toc141030867"/>
+      <w:bookmarkStart w:id="15" w:name="_Toc141030867"/>
       <w:r>
         <w:rPr>
           <w:rFonts w:ascii="Bookman Old Style" w:hAnsi="Bookman Old Style"/>
         </w:rPr>
         <w:t>Características del Producto</w:t>
       </w:r>
-      <w:bookmarkEnd w:id="20"/>
+      <w:bookmarkEnd w:id="15"/>
     </w:p>
     <w:p>
       <w:pPr>
@@ -11296,7 +9480,7 @@
         </w:rPr>
         <w:br w:type="page"/>
       </w:r>
-      <w:bookmarkStart w:id="21" w:name="_Toc141030868"/>
+      <w:bookmarkStart w:id="16" w:name="_Toc141030868"/>
       <w:r>
         <w:rPr>
           <w:rFonts w:ascii="Bookman Old Style" w:hAnsi="Bookman Old Style"/>
@@ -11304,7 +9488,7 @@
         <w:lastRenderedPageBreak/>
         <w:t>ANEXOS</w:t>
       </w:r>
-      <w:bookmarkEnd w:id="21"/>
+      <w:bookmarkEnd w:id="16"/>
     </w:p>
     <w:p>
       <w:pPr>
@@ -11317,7 +9501,7 @@
           <w:rFonts w:ascii="Bookman Old Style" w:hAnsi="Bookman Old Style"/>
         </w:rPr>
       </w:pPr>
-      <w:bookmarkStart w:id="22" w:name="_Toc141030869"/>
+      <w:bookmarkStart w:id="17" w:name="_Toc141030869"/>
       <w:r>
         <w:rPr>
           <w:rFonts w:ascii="Bookman Old Style" w:hAnsi="Bookman Old Style"/>
@@ -11330,7 +9514,7 @@
         </w:rPr>
         <w:t>Requerimientos no Contemplados</w:t>
       </w:r>
-      <w:bookmarkEnd w:id="22"/>
+      <w:bookmarkEnd w:id="17"/>
     </w:p>
     <w:p>
       <w:pPr>
@@ -11351,7 +9535,7 @@
           <w:rFonts w:ascii="Bookman Old Style" w:hAnsi="Bookman Old Style"/>
         </w:rPr>
       </w:pPr>
-      <w:bookmarkStart w:id="23" w:name="_Toc141030870"/>
+      <w:bookmarkStart w:id="18" w:name="_Toc141030870"/>
       <w:r>
         <w:rPr>
           <w:rFonts w:ascii="Bookman Old Style" w:hAnsi="Bookman Old Style"/>
@@ -11370,7 +9554,7 @@
         </w:rPr>
         <w:t xml:space="preserve"> Características</w:t>
       </w:r>
-      <w:bookmarkEnd w:id="23"/>
+      <w:bookmarkEnd w:id="18"/>
     </w:p>
     <w:p>
       <w:pPr>
@@ -11522,8 +9706,6 @@
                 <w:szCs w:val="22"/>
               </w:rPr>
             </w:pPr>
-            <w:bookmarkStart w:id="24" w:name="_GoBack"/>
-            <w:bookmarkEnd w:id="24"/>
           </w:p>
         </w:tc>
         <w:tc>
@@ -12958,11 +11140,21 @@
         <w:bottom w:val="single" w:sz="4" w:space="1" w:color="auto"/>
       </w:pBdr>
     </w:pPr>
-    <w:fldSimple w:instr=" SUBJECT  \* MERGEFORMAT ">
-      <w:r>
-        <w:t>Módulo …</w:t>
-      </w:r>
-    </w:fldSimple>
+    <w:r>
+      <w:fldChar w:fldCharType="begin"/>
+    </w:r>
+    <w:r>
+      <w:instrText xml:space="preserve"> SUBJECT  \* MERGEFORMAT </w:instrText>
+    </w:r>
+    <w:r>
+      <w:fldChar w:fldCharType="separate"/>
+    </w:r>
+    <w:r>
+      <w:t>Módulo …</w:t>
+    </w:r>
+    <w:r>
+      <w:fldChar w:fldCharType="end"/>
+    </w:r>
     <w:r>
       <w:tab/>
     </w:r>
@@ -14411,6 +12603,119 @@
     </w:lvl>
   </w:abstractNum>
   <w:abstractNum w:abstractNumId="10" w15:restartNumberingAfterBreak="0">
+    <w:nsid w:val="21C7747D"/>
+    <w:multiLevelType w:val="hybridMultilevel"/>
+    <w:tmpl w:val="5D7615A2"/>
+    <w:lvl w:ilvl="0" w:tplc="300A0001">
+      <w:start w:val="1"/>
+      <w:numFmt w:val="bullet"/>
+      <w:lvlText w:val=""/>
+      <w:lvlJc w:val="left"/>
+      <w:pPr>
+        <w:ind w:left="1571" w:hanging="360"/>
+      </w:pPr>
+      <w:rPr>
+        <w:rFonts w:ascii="Symbol" w:hAnsi="Symbol" w:hint="default"/>
+      </w:rPr>
+    </w:lvl>
+    <w:lvl w:ilvl="1" w:tplc="300A0003" w:tentative="1">
+      <w:start w:val="1"/>
+      <w:numFmt w:val="bullet"/>
+      <w:lvlText w:val="o"/>
+      <w:lvlJc w:val="left"/>
+      <w:pPr>
+        <w:ind w:left="2291" w:hanging="360"/>
+      </w:pPr>
+      <w:rPr>
+        <w:rFonts w:ascii="Courier New" w:hAnsi="Courier New" w:cs="Courier New" w:hint="default"/>
+      </w:rPr>
+    </w:lvl>
+    <w:lvl w:ilvl="2" w:tplc="300A0005" w:tentative="1">
+      <w:start w:val="1"/>
+      <w:numFmt w:val="bullet"/>
+      <w:lvlText w:val=""/>
+      <w:lvlJc w:val="left"/>
+      <w:pPr>
+        <w:ind w:left="3011" w:hanging="360"/>
+      </w:pPr>
+      <w:rPr>
+        <w:rFonts w:ascii="Wingdings" w:hAnsi="Wingdings" w:hint="default"/>
+      </w:rPr>
+    </w:lvl>
+    <w:lvl w:ilvl="3" w:tplc="300A0001" w:tentative="1">
+      <w:start w:val="1"/>
+      <w:numFmt w:val="bullet"/>
+      <w:lvlText w:val=""/>
+      <w:lvlJc w:val="left"/>
+      <w:pPr>
+        <w:ind w:left="3731" w:hanging="360"/>
+      </w:pPr>
+      <w:rPr>
+        <w:rFonts w:ascii="Symbol" w:hAnsi="Symbol" w:hint="default"/>
+      </w:rPr>
+    </w:lvl>
+    <w:lvl w:ilvl="4" w:tplc="300A0003" w:tentative="1">
+      <w:start w:val="1"/>
+      <w:numFmt w:val="bullet"/>
+      <w:lvlText w:val="o"/>
+      <w:lvlJc w:val="left"/>
+      <w:pPr>
+        <w:ind w:left="4451" w:hanging="360"/>
+      </w:pPr>
+      <w:rPr>
+        <w:rFonts w:ascii="Courier New" w:hAnsi="Courier New" w:cs="Courier New" w:hint="default"/>
+      </w:rPr>
+    </w:lvl>
+    <w:lvl w:ilvl="5" w:tplc="300A0005" w:tentative="1">
+      <w:start w:val="1"/>
+      <w:numFmt w:val="bullet"/>
+      <w:lvlText w:val=""/>
+      <w:lvlJc w:val="left"/>
+      <w:pPr>
+        <w:ind w:left="5171" w:hanging="360"/>
+      </w:pPr>
+      <w:rPr>
+        <w:rFonts w:ascii="Wingdings" w:hAnsi="Wingdings" w:hint="default"/>
+      </w:rPr>
+    </w:lvl>
+    <w:lvl w:ilvl="6" w:tplc="300A0001" w:tentative="1">
+      <w:start w:val="1"/>
+      <w:numFmt w:val="bullet"/>
+      <w:lvlText w:val=""/>
+      <w:lvlJc w:val="left"/>
+      <w:pPr>
+        <w:ind w:left="5891" w:hanging="360"/>
+      </w:pPr>
+      <w:rPr>
+        <w:rFonts w:ascii="Symbol" w:hAnsi="Symbol" w:hint="default"/>
+      </w:rPr>
+    </w:lvl>
+    <w:lvl w:ilvl="7" w:tplc="300A0003" w:tentative="1">
+      <w:start w:val="1"/>
+      <w:numFmt w:val="bullet"/>
+      <w:lvlText w:val="o"/>
+      <w:lvlJc w:val="left"/>
+      <w:pPr>
+        <w:ind w:left="6611" w:hanging="360"/>
+      </w:pPr>
+      <w:rPr>
+        <w:rFonts w:ascii="Courier New" w:hAnsi="Courier New" w:cs="Courier New" w:hint="default"/>
+      </w:rPr>
+    </w:lvl>
+    <w:lvl w:ilvl="8" w:tplc="300A0005" w:tentative="1">
+      <w:start w:val="1"/>
+      <w:numFmt w:val="bullet"/>
+      <w:lvlText w:val=""/>
+      <w:lvlJc w:val="left"/>
+      <w:pPr>
+        <w:ind w:left="7331" w:hanging="360"/>
+      </w:pPr>
+      <w:rPr>
+        <w:rFonts w:ascii="Wingdings" w:hAnsi="Wingdings" w:hint="default"/>
+      </w:rPr>
+    </w:lvl>
+  </w:abstractNum>
+  <w:abstractNum w:abstractNumId="11" w15:restartNumberingAfterBreak="0">
     <w:nsid w:val="2315076B"/>
     <w:multiLevelType w:val="hybridMultilevel"/>
     <w:tmpl w:val="9154B690"/>
@@ -14523,7 +12828,7 @@
       </w:pPr>
     </w:lvl>
   </w:abstractNum>
-  <w:abstractNum w:abstractNumId="11" w15:restartNumberingAfterBreak="0">
+  <w:abstractNum w:abstractNumId="12" w15:restartNumberingAfterBreak="0">
     <w:nsid w:val="26180F8C"/>
     <w:multiLevelType w:val="hybridMultilevel"/>
     <w:tmpl w:val="3490D472"/>
@@ -14663,7 +12968,7 @@
       </w:rPr>
     </w:lvl>
   </w:abstractNum>
-  <w:abstractNum w:abstractNumId="12" w15:restartNumberingAfterBreak="0">
+  <w:abstractNum w:abstractNumId="13" w15:restartNumberingAfterBreak="0">
     <w:nsid w:val="27CC6BD9"/>
     <w:multiLevelType w:val="hybridMultilevel"/>
     <w:tmpl w:val="493044BE"/>
@@ -14803,7 +13108,7 @@
       </w:rPr>
     </w:lvl>
   </w:abstractNum>
-  <w:abstractNum w:abstractNumId="13" w15:restartNumberingAfterBreak="0">
+  <w:abstractNum w:abstractNumId="14" w15:restartNumberingAfterBreak="0">
     <w:nsid w:val="2B297CB5"/>
     <w:multiLevelType w:val="hybridMultilevel"/>
     <w:tmpl w:val="3F786A9C"/>
@@ -14922,7 +13227,7 @@
       </w:pPr>
     </w:lvl>
   </w:abstractNum>
-  <w:abstractNum w:abstractNumId="14" w15:restartNumberingAfterBreak="0">
+  <w:abstractNum w:abstractNumId="15" w15:restartNumberingAfterBreak="0">
     <w:nsid w:val="2D264856"/>
     <w:multiLevelType w:val="hybridMultilevel"/>
     <w:tmpl w:val="AF828AE8"/>
@@ -15062,7 +13367,7 @@
       </w:rPr>
     </w:lvl>
   </w:abstractNum>
-  <w:abstractNum w:abstractNumId="15" w15:restartNumberingAfterBreak="0">
+  <w:abstractNum w:abstractNumId="16" w15:restartNumberingAfterBreak="0">
     <w:nsid w:val="3001433C"/>
     <w:multiLevelType w:val="hybridMultilevel"/>
     <w:tmpl w:val="105AB4DC"/>
@@ -15202,7 +13507,7 @@
       </w:rPr>
     </w:lvl>
   </w:abstractNum>
-  <w:abstractNum w:abstractNumId="16" w15:restartNumberingAfterBreak="0">
+  <w:abstractNum w:abstractNumId="17" w15:restartNumberingAfterBreak="0">
     <w:nsid w:val="30490CB8"/>
     <w:multiLevelType w:val="hybridMultilevel"/>
     <w:tmpl w:val="44B2E4DE"/>
@@ -15342,7 +13647,7 @@
       </w:rPr>
     </w:lvl>
   </w:abstractNum>
-  <w:abstractNum w:abstractNumId="17" w15:restartNumberingAfterBreak="0">
+  <w:abstractNum w:abstractNumId="18" w15:restartNumberingAfterBreak="0">
     <w:nsid w:val="351F2C83"/>
     <w:multiLevelType w:val="hybridMultilevel"/>
     <w:tmpl w:val="92181974"/>
@@ -15482,7 +13787,7 @@
       </w:rPr>
     </w:lvl>
   </w:abstractNum>
-  <w:abstractNum w:abstractNumId="18" w15:restartNumberingAfterBreak="0">
+  <w:abstractNum w:abstractNumId="19" w15:restartNumberingAfterBreak="0">
     <w:nsid w:val="39AE147A"/>
     <w:multiLevelType w:val="hybridMultilevel"/>
     <w:tmpl w:val="6ADA8CC2"/>
@@ -15622,7 +13927,7 @@
       </w:rPr>
     </w:lvl>
   </w:abstractNum>
-  <w:abstractNum w:abstractNumId="19" w15:restartNumberingAfterBreak="0">
+  <w:abstractNum w:abstractNumId="20" w15:restartNumberingAfterBreak="0">
     <w:nsid w:val="3A866ACA"/>
     <w:multiLevelType w:val="hybridMultilevel"/>
     <w:tmpl w:val="25D23BC8"/>
@@ -15762,7 +14067,7 @@
       </w:rPr>
     </w:lvl>
   </w:abstractNum>
-  <w:abstractNum w:abstractNumId="20" w15:restartNumberingAfterBreak="0">
+  <w:abstractNum w:abstractNumId="21" w15:restartNumberingAfterBreak="0">
     <w:nsid w:val="3AB905DD"/>
     <w:multiLevelType w:val="hybridMultilevel"/>
     <w:tmpl w:val="5EA07688"/>
@@ -15902,7 +14207,7 @@
       </w:rPr>
     </w:lvl>
   </w:abstractNum>
-  <w:abstractNum w:abstractNumId="21" w15:restartNumberingAfterBreak="0">
+  <w:abstractNum w:abstractNumId="22" w15:restartNumberingAfterBreak="0">
     <w:nsid w:val="3B9D3F75"/>
     <w:multiLevelType w:val="hybridMultilevel"/>
     <w:tmpl w:val="0D0498F4"/>
@@ -16042,7 +14347,7 @@
       </w:rPr>
     </w:lvl>
   </w:abstractNum>
-  <w:abstractNum w:abstractNumId="22" w15:restartNumberingAfterBreak="0">
+  <w:abstractNum w:abstractNumId="23" w15:restartNumberingAfterBreak="0">
     <w:nsid w:val="3BB30B72"/>
     <w:multiLevelType w:val="hybridMultilevel"/>
     <w:tmpl w:val="9A16BE52"/>
@@ -16182,7 +14487,7 @@
       </w:rPr>
     </w:lvl>
   </w:abstractNum>
-  <w:abstractNum w:abstractNumId="23" w15:restartNumberingAfterBreak="0">
+  <w:abstractNum w:abstractNumId="24" w15:restartNumberingAfterBreak="0">
     <w:nsid w:val="3BB85378"/>
     <w:multiLevelType w:val="hybridMultilevel"/>
     <w:tmpl w:val="B9326336"/>
@@ -16322,7 +14627,7 @@
       </w:rPr>
     </w:lvl>
   </w:abstractNum>
-  <w:abstractNum w:abstractNumId="24" w15:restartNumberingAfterBreak="0">
+  <w:abstractNum w:abstractNumId="25" w15:restartNumberingAfterBreak="0">
     <w:nsid w:val="3CAA09A1"/>
     <w:multiLevelType w:val="hybridMultilevel"/>
     <w:tmpl w:val="428ECD22"/>
@@ -16462,7 +14767,7 @@
       </w:rPr>
     </w:lvl>
   </w:abstractNum>
-  <w:abstractNum w:abstractNumId="25" w15:restartNumberingAfterBreak="0">
+  <w:abstractNum w:abstractNumId="26" w15:restartNumberingAfterBreak="0">
     <w:nsid w:val="4329420D"/>
     <w:multiLevelType w:val="hybridMultilevel"/>
     <w:tmpl w:val="7D660EC6"/>
@@ -16602,7 +14907,7 @@
       </w:rPr>
     </w:lvl>
   </w:abstractNum>
-  <w:abstractNum w:abstractNumId="26" w15:restartNumberingAfterBreak="0">
+  <w:abstractNum w:abstractNumId="27" w15:restartNumberingAfterBreak="0">
     <w:nsid w:val="44CD2CFA"/>
     <w:multiLevelType w:val="hybridMultilevel"/>
     <w:tmpl w:val="7F1E30EE"/>
@@ -16742,7 +15047,7 @@
       </w:rPr>
     </w:lvl>
   </w:abstractNum>
-  <w:abstractNum w:abstractNumId="27" w15:restartNumberingAfterBreak="0">
+  <w:abstractNum w:abstractNumId="28" w15:restartNumberingAfterBreak="0">
     <w:nsid w:val="47182143"/>
     <w:multiLevelType w:val="hybridMultilevel"/>
     <w:tmpl w:val="6576E982"/>
@@ -16882,7 +15187,7 @@
       </w:rPr>
     </w:lvl>
   </w:abstractNum>
-  <w:abstractNum w:abstractNumId="28" w15:restartNumberingAfterBreak="0">
+  <w:abstractNum w:abstractNumId="29" w15:restartNumberingAfterBreak="0">
     <w:nsid w:val="49C9589D"/>
     <w:multiLevelType w:val="hybridMultilevel"/>
     <w:tmpl w:val="B1F8F048"/>
@@ -17022,7 +15327,7 @@
       </w:rPr>
     </w:lvl>
   </w:abstractNum>
-  <w:abstractNum w:abstractNumId="29" w15:restartNumberingAfterBreak="0">
+  <w:abstractNum w:abstractNumId="30" w15:restartNumberingAfterBreak="0">
     <w:nsid w:val="4B1F2D80"/>
     <w:multiLevelType w:val="hybridMultilevel"/>
     <w:tmpl w:val="A9D61A66"/>
@@ -17162,7 +15467,7 @@
       </w:rPr>
     </w:lvl>
   </w:abstractNum>
-  <w:abstractNum w:abstractNumId="30" w15:restartNumberingAfterBreak="0">
+  <w:abstractNum w:abstractNumId="31" w15:restartNumberingAfterBreak="0">
     <w:nsid w:val="4EAF632F"/>
     <w:multiLevelType w:val="hybridMultilevel"/>
     <w:tmpl w:val="83F498B4"/>
@@ -17302,7 +15607,7 @@
       </w:rPr>
     </w:lvl>
   </w:abstractNum>
-  <w:abstractNum w:abstractNumId="31" w15:restartNumberingAfterBreak="0">
+  <w:abstractNum w:abstractNumId="32" w15:restartNumberingAfterBreak="0">
     <w:nsid w:val="53065467"/>
     <w:multiLevelType w:val="hybridMultilevel"/>
     <w:tmpl w:val="5238AFF2"/>
@@ -17442,7 +15747,7 @@
       </w:rPr>
     </w:lvl>
   </w:abstractNum>
-  <w:abstractNum w:abstractNumId="32" w15:restartNumberingAfterBreak="0">
+  <w:abstractNum w:abstractNumId="33" w15:restartNumberingAfterBreak="0">
     <w:nsid w:val="54DE0D04"/>
     <w:multiLevelType w:val="hybridMultilevel"/>
     <w:tmpl w:val="F766B68E"/>
@@ -17582,7 +15887,7 @@
       </w:rPr>
     </w:lvl>
   </w:abstractNum>
-  <w:abstractNum w:abstractNumId="33" w15:restartNumberingAfterBreak="0">
+  <w:abstractNum w:abstractNumId="34" w15:restartNumberingAfterBreak="0">
     <w:nsid w:val="556E2E71"/>
     <w:multiLevelType w:val="hybridMultilevel"/>
     <w:tmpl w:val="D5C4466A"/>
@@ -17722,7 +16027,7 @@
       </w:rPr>
     </w:lvl>
   </w:abstractNum>
-  <w:abstractNum w:abstractNumId="34" w15:restartNumberingAfterBreak="0">
+  <w:abstractNum w:abstractNumId="35" w15:restartNumberingAfterBreak="0">
     <w:nsid w:val="57D72A7C"/>
     <w:multiLevelType w:val="hybridMultilevel"/>
     <w:tmpl w:val="28CED8C0"/>
@@ -17862,7 +16167,7 @@
       </w:rPr>
     </w:lvl>
   </w:abstractNum>
-  <w:abstractNum w:abstractNumId="35" w15:restartNumberingAfterBreak="0">
+  <w:abstractNum w:abstractNumId="36" w15:restartNumberingAfterBreak="0">
     <w:nsid w:val="582A1545"/>
     <w:multiLevelType w:val="hybridMultilevel"/>
     <w:tmpl w:val="37729AA2"/>
@@ -18002,7 +16307,7 @@
       </w:rPr>
     </w:lvl>
   </w:abstractNum>
-  <w:abstractNum w:abstractNumId="36" w15:restartNumberingAfterBreak="0">
+  <w:abstractNum w:abstractNumId="37" w15:restartNumberingAfterBreak="0">
     <w:nsid w:val="5C7E26D2"/>
     <w:multiLevelType w:val="hybridMultilevel"/>
     <w:tmpl w:val="24E4AEFC"/>
@@ -18142,7 +16447,7 @@
       </w:rPr>
     </w:lvl>
   </w:abstractNum>
-  <w:abstractNum w:abstractNumId="37" w15:restartNumberingAfterBreak="0">
+  <w:abstractNum w:abstractNumId="38" w15:restartNumberingAfterBreak="0">
     <w:nsid w:val="5DA977F2"/>
     <w:multiLevelType w:val="hybridMultilevel"/>
     <w:tmpl w:val="2702BF5E"/>
@@ -18282,7 +16587,7 @@
       </w:rPr>
     </w:lvl>
   </w:abstractNum>
-  <w:abstractNum w:abstractNumId="38" w15:restartNumberingAfterBreak="0">
+  <w:abstractNum w:abstractNumId="39" w15:restartNumberingAfterBreak="0">
     <w:nsid w:val="6B322F13"/>
     <w:multiLevelType w:val="multilevel"/>
     <w:tmpl w:val="EB5479F6"/>
@@ -18398,7 +16703,7 @@
       </w:pPr>
     </w:lvl>
   </w:abstractNum>
-  <w:abstractNum w:abstractNumId="39" w15:restartNumberingAfterBreak="0">
+  <w:abstractNum w:abstractNumId="40" w15:restartNumberingAfterBreak="0">
     <w:nsid w:val="6FE61CCA"/>
     <w:multiLevelType w:val="hybridMultilevel"/>
     <w:tmpl w:val="69ECEAFE"/>
@@ -18538,7 +16843,7 @@
       </w:rPr>
     </w:lvl>
   </w:abstractNum>
-  <w:abstractNum w:abstractNumId="40" w15:restartNumberingAfterBreak="0">
+  <w:abstractNum w:abstractNumId="41" w15:restartNumberingAfterBreak="0">
     <w:nsid w:val="76062136"/>
     <w:multiLevelType w:val="hybridMultilevel"/>
     <w:tmpl w:val="AC46A58A"/>
@@ -18677,7 +16982,7 @@
       </w:rPr>
     </w:lvl>
   </w:abstractNum>
-  <w:abstractNum w:abstractNumId="41" w15:restartNumberingAfterBreak="0">
+  <w:abstractNum w:abstractNumId="42" w15:restartNumberingAfterBreak="0">
     <w:nsid w:val="764A3D4B"/>
     <w:multiLevelType w:val="hybridMultilevel"/>
     <w:tmpl w:val="4232EB96"/>
@@ -18817,7 +17122,7 @@
       </w:rPr>
     </w:lvl>
   </w:abstractNum>
-  <w:abstractNum w:abstractNumId="42" w15:restartNumberingAfterBreak="0">
+  <w:abstractNum w:abstractNumId="43" w15:restartNumberingAfterBreak="0">
     <w:nsid w:val="7B264670"/>
     <w:multiLevelType w:val="hybridMultilevel"/>
     <w:tmpl w:val="128249AA"/>
@@ -18957,7 +17262,7 @@
       </w:rPr>
     </w:lvl>
   </w:abstractNum>
-  <w:abstractNum w:abstractNumId="43" w15:restartNumberingAfterBreak="0">
+  <w:abstractNum w:abstractNumId="44" w15:restartNumberingAfterBreak="0">
     <w:nsid w:val="7F564EC6"/>
     <w:multiLevelType w:val="hybridMultilevel"/>
     <w:tmpl w:val="A5900C4E"/>
@@ -19104,19 +17409,19 @@
     <w:abstractNumId w:val="7"/>
   </w:num>
   <w:num w:numId="3">
-    <w:abstractNumId w:val="28"/>
+    <w:abstractNumId w:val="29"/>
   </w:num>
   <w:num w:numId="4">
-    <w:abstractNumId w:val="24"/>
+    <w:abstractNumId w:val="25"/>
   </w:num>
   <w:num w:numId="5">
     <w:abstractNumId w:val="1"/>
   </w:num>
   <w:num w:numId="6">
-    <w:abstractNumId w:val="26"/>
+    <w:abstractNumId w:val="27"/>
   </w:num>
   <w:num w:numId="7">
-    <w:abstractNumId w:val="43"/>
+    <w:abstractNumId w:val="44"/>
   </w:num>
   <w:num w:numId="8">
     <w:abstractNumId w:val="3"/>
@@ -19125,112 +17430,115 @@
     <w:abstractNumId w:val="4"/>
   </w:num>
   <w:num w:numId="10">
-    <w:abstractNumId w:val="22"/>
+    <w:abstractNumId w:val="23"/>
   </w:num>
   <w:num w:numId="11">
     <w:abstractNumId w:val="6"/>
   </w:num>
   <w:num w:numId="12">
+    <w:abstractNumId w:val="22"/>
+  </w:num>
+  <w:num w:numId="13">
+    <w:abstractNumId w:val="34"/>
+  </w:num>
+  <w:num w:numId="14">
     <w:abstractNumId w:val="21"/>
   </w:num>
-  <w:num w:numId="13">
-    <w:abstractNumId w:val="33"/>
-  </w:num>
-  <w:num w:numId="14">
-    <w:abstractNumId w:val="20"/>
-  </w:num>
   <w:num w:numId="15">
-    <w:abstractNumId w:val="34"/>
+    <w:abstractNumId w:val="35"/>
   </w:num>
   <w:num w:numId="16">
     <w:abstractNumId w:val="8"/>
   </w:num>
   <w:num w:numId="17">
-    <w:abstractNumId w:val="32"/>
+    <w:abstractNumId w:val="33"/>
   </w:num>
   <w:num w:numId="18">
-    <w:abstractNumId w:val="15"/>
+    <w:abstractNumId w:val="16"/>
   </w:num>
   <w:num w:numId="19">
-    <w:abstractNumId w:val="10"/>
+    <w:abstractNumId w:val="11"/>
   </w:num>
   <w:num w:numId="20">
-    <w:abstractNumId w:val="13"/>
+    <w:abstractNumId w:val="14"/>
   </w:num>
   <w:num w:numId="21">
-    <w:abstractNumId w:val="38"/>
+    <w:abstractNumId w:val="39"/>
   </w:num>
   <w:num w:numId="22">
-    <w:abstractNumId w:val="36"/>
+    <w:abstractNumId w:val="37"/>
   </w:num>
   <w:num w:numId="23">
     <w:abstractNumId w:val="9"/>
   </w:num>
   <w:num w:numId="24">
-    <w:abstractNumId w:val="37"/>
+    <w:abstractNumId w:val="38"/>
   </w:num>
   <w:num w:numId="25">
     <w:abstractNumId w:val="5"/>
   </w:num>
   <w:num w:numId="26">
+    <w:abstractNumId w:val="41"/>
+  </w:num>
+  <w:num w:numId="27">
     <w:abstractNumId w:val="40"/>
   </w:num>
-  <w:num w:numId="27">
-    <w:abstractNumId w:val="39"/>
-  </w:num>
   <w:num w:numId="28">
-    <w:abstractNumId w:val="11"/>
+    <w:abstractNumId w:val="12"/>
   </w:num>
   <w:num w:numId="29">
-    <w:abstractNumId w:val="12"/>
+    <w:abstractNumId w:val="13"/>
   </w:num>
   <w:num w:numId="30">
-    <w:abstractNumId w:val="29"/>
+    <w:abstractNumId w:val="30"/>
   </w:num>
   <w:num w:numId="31">
-    <w:abstractNumId w:val="42"/>
+    <w:abstractNumId w:val="43"/>
   </w:num>
   <w:num w:numId="32">
     <w:abstractNumId w:val="2"/>
   </w:num>
   <w:num w:numId="33">
-    <w:abstractNumId w:val="18"/>
+    <w:abstractNumId w:val="19"/>
   </w:num>
   <w:num w:numId="34">
-    <w:abstractNumId w:val="19"/>
+    <w:abstractNumId w:val="20"/>
   </w:num>
   <w:num w:numId="35">
-    <w:abstractNumId w:val="16"/>
+    <w:abstractNumId w:val="17"/>
   </w:num>
   <w:num w:numId="36">
-    <w:abstractNumId w:val="31"/>
+    <w:abstractNumId w:val="32"/>
   </w:num>
   <w:num w:numId="37">
-    <w:abstractNumId w:val="14"/>
+    <w:abstractNumId w:val="15"/>
   </w:num>
   <w:num w:numId="38">
-    <w:abstractNumId w:val="23"/>
+    <w:abstractNumId w:val="24"/>
   </w:num>
   <w:num w:numId="39">
-    <w:abstractNumId w:val="27"/>
+    <w:abstractNumId w:val="28"/>
   </w:num>
   <w:num w:numId="40">
-    <w:abstractNumId w:val="41"/>
+    <w:abstractNumId w:val="42"/>
   </w:num>
   <w:num w:numId="41">
-    <w:abstractNumId w:val="30"/>
+    <w:abstractNumId w:val="31"/>
   </w:num>
   <w:num w:numId="42">
     <w:abstractNumId w:val="0"/>
   </w:num>
   <w:num w:numId="43">
-    <w:abstractNumId w:val="35"/>
+    <w:abstractNumId w:val="36"/>
   </w:num>
   <w:num w:numId="44">
-    <w:abstractNumId w:val="25"/>
+    <w:abstractNumId w:val="26"/>
   </w:num>
   <w:num w:numId="45">
-    <w:abstractNumId w:val="17"/>
+    <w:abstractNumId w:val="18"/>
+  </w:num>
+  <w:num w:numId="46">
+    <w:abstractNumId w:val="10"/>
   </w:num>
   <w:numIdMacAtCleanup w:val="10"/>
 </w:numbering>
@@ -19247,7 +17555,7 @@
     </w:rPrDefault>
     <w:pPrDefault/>
   </w:docDefaults>
-  <w:latentStyles w:defLockedState="0" w:defUIPriority="0" w:defSemiHidden="0" w:defUnhideWhenUsed="0" w:defQFormat="0" w:count="375">
+  <w:latentStyles w:defLockedState="0" w:defUIPriority="0" w:defSemiHidden="0" w:defUnhideWhenUsed="0" w:defQFormat="0" w:count="376">
     <w:lsdException w:name="Normal" w:qFormat="1"/>
     <w:lsdException w:name="heading 1" w:qFormat="1"/>
     <w:lsdException w:name="heading 2" w:qFormat="1"/>
@@ -19264,6 +17572,7 @@
     <w:lsdException w:name="Strong" w:qFormat="1"/>
     <w:lsdException w:name="Emphasis" w:qFormat="1"/>
     <w:lsdException w:name="HTML Preformatted" w:semiHidden="1" w:unhideWhenUsed="1"/>
+    <w:lsdException w:name="HTML Variable" w:semiHidden="1" w:unhideWhenUsed="1"/>
     <w:lsdException w:name="No List" w:semiHidden="1" w:unhideWhenUsed="1"/>
     <w:lsdException w:name="Outline List 1" w:semiHidden="1" w:unhideWhenUsed="1"/>
     <w:lsdException w:name="Outline List 2" w:semiHidden="1" w:unhideWhenUsed="1"/>
@@ -19306,9 +17615,10 @@
     <w:lsdException w:name="Table Elegant" w:semiHidden="1" w:unhideWhenUsed="1"/>
     <w:lsdException w:name="Table Professional" w:semiHidden="1" w:unhideWhenUsed="1"/>
     <w:lsdException w:name="Table Subtle 1" w:semiHidden="1" w:unhideWhenUsed="1"/>
+    <w:lsdException w:name="Table Subtle 2" w:semiHidden="1" w:unhideWhenUsed="1"/>
     <w:lsdException w:name="Table Web 1" w:semiHidden="1" w:unhideWhenUsed="1"/>
     <w:lsdException w:name="Table Web 2" w:semiHidden="1" w:unhideWhenUsed="1"/>
-    <w:lsdException w:name="Table Theme" w:semiHidden="1" w:unhideWhenUsed="1"/>
+    <w:lsdException w:name="Balloon Text" w:semiHidden="1" w:unhideWhenUsed="1"/>
     <w:lsdException w:name="Placeholder Text" w:semiHidden="1" w:uiPriority="99"/>
     <w:lsdException w:name="No Spacing" w:uiPriority="1" w:qFormat="1"/>
     <w:lsdException w:name="Light Shading" w:uiPriority="60"/>
@@ -19528,6 +17838,7 @@
     <w:lsdException w:name="Smart Hyperlink" w:semiHidden="1" w:uiPriority="99" w:unhideWhenUsed="1"/>
     <w:lsdException w:name="Hashtag" w:semiHidden="1" w:uiPriority="99" w:unhideWhenUsed="1"/>
     <w:lsdException w:name="Unresolved Mention" w:semiHidden="1" w:uiPriority="99" w:unhideWhenUsed="1"/>
+    <w:lsdException w:name="Smart Link" w:semiHidden="1" w:uiPriority="99" w:unhideWhenUsed="1"/>
   </w:latentStyles>
   <w:style w:type="paragraph" w:default="1" w:styleId="Normal">
     <w:name w:val="Normal"/>

</xml_diff>